<commit_message>
Add extra documents as per stock take preparation (Ellies) and extra work done
</commit_message>
<xml_diff>
--- a/Despatching/DespatchingV1.docx
+++ b/Despatching/DespatchingV1.docx
@@ -3502,73 +3502,112 @@
         </w:numPr>
       </w:pPr>
       <w:r>
-        <w:t>Future considerations</w:t>
+        <w:t>Printing of carton / parcel labels</w:t>
       </w:r>
     </w:p>
     <w:p/>
     <w:p>
       <w:pPr>
         <w:ind w:left="360"/>
-        <w:jc w:val="both"/>
-      </w:pPr>
-      <w:r>
-        <w:t xml:space="preserve">Under current deliberations, there is thought around </w:t>
-      </w:r>
-      <w:r>
-        <w:t>using barcode labels to verify the accuracy of picked goods meeting with customer expectations.</w:t>
+      </w:pPr>
+      <w:r>
+        <w:t>On packing before sealing the carton, the following is done:</w:t>
+      </w:r>
+    </w:p>
+    <w:p>
+      <w:pPr>
+        <w:pStyle w:val="ListParagraph"/>
+        <w:numPr>
+          <w:ilvl w:val="0"/>
+          <w:numId w:val="35"/>
+        </w:numPr>
+      </w:pPr>
+      <w:r>
+        <w:t>A label is printed and affixed to the specific parcel</w:t>
+      </w:r>
+    </w:p>
+    <w:p>
+      <w:pPr>
+        <w:pStyle w:val="ListParagraph"/>
+        <w:numPr>
+          <w:ilvl w:val="0"/>
+          <w:numId w:val="35"/>
+        </w:numPr>
+      </w:pPr>
+      <w:r>
+        <w:t>If it is the last parcel, the original invoice or certified copy is placed into said parcel</w:t>
       </w:r>
     </w:p>
     <w:p>
       <w:pPr>
         <w:ind w:left="360"/>
-        <w:jc w:val="both"/>
-      </w:pPr>
-      <w:r>
-        <w:t xml:space="preserve">Currently this is done manually by comparing </w:t>
-      </w:r>
-      <w:r>
-        <w:t>the item on the invoice / packing slip with the goods picked. Humanly speaking, this often fails</w:t>
-      </w:r>
-      <w:r>
-        <w:t xml:space="preserve"> as the brain often </w:t>
-      </w:r>
-      <w:r>
-        <w:rPr>
-          <w:b/>
-          <w:i/>
-        </w:rPr>
-        <w:t>reads</w:t>
-      </w:r>
-      <w:r>
-        <w:t xml:space="preserve"> correctness in favour of </w:t>
-      </w:r>
-      <w:r>
-        <w:rPr>
-          <w:b/>
-          <w:i/>
-        </w:rPr>
-        <w:t>likeness</w:t>
-      </w:r>
-      <w:r>
-        <w:t xml:space="preserve"> such as in the case of sized items </w:t>
-      </w:r>
-      <w:r>
-        <w:t>like piston rings where the group code changes, but the serial number remains.</w:t>
+      </w:pPr>
+      <w:r>
+        <w:t>The parcel is sealed</w:t>
       </w:r>
     </w:p>
     <w:p>
       <w:pPr>
         <w:ind w:left="360"/>
-        <w:jc w:val="both"/>
-      </w:pPr>
-      <w:r>
-        <w:t xml:space="preserve">  </w:t>
-      </w:r>
-      <w:r>
-        <w:t xml:space="preserve">There is no doubt that </w:t>
-      </w:r>
-      <w:bookmarkStart w:id="4" w:name="_GoBack"/>
-      <w:bookmarkEnd w:id="4"/>
+      </w:pPr>
+      <w:r>
+        <w:t>If a label was incorrectly printed it can be deleted – only at authorised level using the following function:</w:t>
+      </w:r>
+    </w:p>
+    <w:p>
+      <w:pPr>
+        <w:ind w:left="360"/>
+      </w:pPr>
+      <w:r>
+        <w:rPr>
+          <w:noProof/>
+        </w:rPr>
+        <w:drawing>
+          <wp:inline distT="0" distB="0" distL="0" distR="0" wp14:anchorId="66DEE3AF" wp14:editId="0D264A94">
+            <wp:extent cx="4803775" cy="1999615"/>
+            <wp:effectExtent l="0" t="0" r="0" b="635"/>
+            <wp:docPr id="3" name="Picture 3"/>
+            <wp:cNvGraphicFramePr>
+              <a:graphicFrameLocks xmlns:a="http://schemas.openxmlformats.org/drawingml/2006/main" noChangeAspect="1"/>
+            </wp:cNvGraphicFramePr>
+            <a:graphic xmlns:a="http://schemas.openxmlformats.org/drawingml/2006/main">
+              <a:graphicData uri="http://schemas.openxmlformats.org/drawingml/2006/picture">
+                <pic:pic xmlns:pic="http://schemas.openxmlformats.org/drawingml/2006/picture">
+                  <pic:nvPicPr>
+                    <pic:cNvPr id="0" name="Picture 2"/>
+                    <pic:cNvPicPr>
+                      <a:picLocks noChangeAspect="1" noChangeArrowheads="1"/>
+                    </pic:cNvPicPr>
+                  </pic:nvPicPr>
+                  <pic:blipFill>
+                    <a:blip r:embed="rId10">
+                      <a:extLst>
+                        <a:ext uri="{28A0092B-C50C-407E-A947-70E740481C1C}">
+                          <a14:useLocalDpi xmlns:a14="http://schemas.microsoft.com/office/drawing/2010/main" val="0"/>
+                        </a:ext>
+                      </a:extLst>
+                    </a:blip>
+                    <a:srcRect/>
+                    <a:stretch>
+                      <a:fillRect/>
+                    </a:stretch>
+                  </pic:blipFill>
+                  <pic:spPr bwMode="auto">
+                    <a:xfrm>
+                      <a:off x="0" y="0"/>
+                      <a:ext cx="4803775" cy="1999615"/>
+                    </a:xfrm>
+                    <a:prstGeom prst="rect">
+                      <a:avLst/>
+                    </a:prstGeom>
+                    <a:noFill/>
+                  </pic:spPr>
+                </pic:pic>
+              </a:graphicData>
+            </a:graphic>
+          </wp:inline>
+        </w:drawing>
+      </w:r>
     </w:p>
     <w:p>
       <w:pPr>
@@ -3579,10 +3618,100 @@
         </w:numPr>
       </w:pPr>
       <w:r>
-        <w:t>Dependencies</w:t>
+        <w:t>Trip sheets</w:t>
       </w:r>
     </w:p>
     <w:p/>
+    <w:p>
+      <w:pPr>
+        <w:ind w:left="360"/>
+      </w:pPr>
+      <w:r>
+        <w:t>Trip sheets reflect the delivery requirements along a specific route code. The nodes for delivery are sequenced in the driver route sequence.</w:t>
+      </w:r>
+    </w:p>
+    <w:p>
+      <w:pPr>
+        <w:ind w:left="360"/>
+      </w:pPr>
+      <w:r>
+        <w:t>Each node has the delivery requirements per customer. Several attempts were made to find a suitable means to arrange the customers in sequence, but this has not been a successful exercise as drivers will optimise their sequences based on specific customers in the list per node.</w:t>
+      </w:r>
+    </w:p>
+    <w:p>
+      <w:pPr>
+        <w:ind w:left="360"/>
+      </w:pPr>
+      <w:r>
+        <w:t xml:space="preserve"> The trip-sheet search facility is depicted as follows and is dominantly used to re-print </w:t>
+      </w:r>
+      <w:proofErr w:type="gramStart"/>
+      <w:r>
+        <w:t>at a later date</w:t>
+      </w:r>
+      <w:proofErr w:type="gramEnd"/>
+      <w:r>
+        <w:t xml:space="preserve"> </w:t>
+      </w:r>
+      <w:r>
+        <w:t xml:space="preserve">and can be initiated using various search keys; often initiated using the Invoice reference </w:t>
+      </w:r>
+    </w:p>
+    <w:p>
+      <w:pPr>
+        <w:ind w:left="360"/>
+      </w:pPr>
+      <w:r>
+        <w:rPr>
+          <w:noProof/>
+        </w:rPr>
+        <w:lastRenderedPageBreak/>
+        <w:drawing>
+          <wp:inline distT="0" distB="0" distL="0" distR="0" wp14:anchorId="50C875FD" wp14:editId="24A7134A">
+            <wp:extent cx="3295650" cy="2619375"/>
+            <wp:effectExtent l="0" t="0" r="0" b="9525"/>
+            <wp:docPr id="4" name="Picture 6" descr="cid:image003.png@01D47692.653E6E00"/>
+            <wp:cNvGraphicFramePr/>
+            <a:graphic xmlns:a="http://schemas.openxmlformats.org/drawingml/2006/main">
+              <a:graphicData uri="http://schemas.openxmlformats.org/drawingml/2006/picture">
+                <pic:pic xmlns:pic="http://schemas.openxmlformats.org/drawingml/2006/picture">
+                  <pic:nvPicPr>
+                    <pic:cNvPr id="3" name="Picture 6" descr="cid:image003.png@01D47692.653E6E00"/>
+                    <pic:cNvPicPr/>
+                  </pic:nvPicPr>
+                  <pic:blipFill>
+                    <a:blip r:embed="rId11" r:link="rId12">
+                      <a:extLst>
+                        <a:ext uri="{28A0092B-C50C-407E-A947-70E740481C1C}">
+                          <a14:useLocalDpi xmlns:a14="http://schemas.microsoft.com/office/drawing/2010/main" val="0"/>
+                        </a:ext>
+                      </a:extLst>
+                    </a:blip>
+                    <a:srcRect/>
+                    <a:stretch>
+                      <a:fillRect/>
+                    </a:stretch>
+                  </pic:blipFill>
+                  <pic:spPr bwMode="auto">
+                    <a:xfrm>
+                      <a:off x="0" y="0"/>
+                      <a:ext cx="3295650" cy="2619375"/>
+                    </a:xfrm>
+                    <a:prstGeom prst="rect">
+                      <a:avLst/>
+                    </a:prstGeom>
+                    <a:noFill/>
+                    <a:ln>
+                      <a:noFill/>
+                    </a:ln>
+                  </pic:spPr>
+                </pic:pic>
+              </a:graphicData>
+            </a:graphic>
+          </wp:inline>
+        </w:drawing>
+      </w:r>
+    </w:p>
     <w:p>
       <w:pPr>
         <w:pStyle w:val="Heading1"/>
@@ -3592,10 +3721,13 @@
         </w:numPr>
       </w:pPr>
       <w:r>
-        <w:t>Business Flow</w:t>
-      </w:r>
-    </w:p>
-    <w:p/>
+        <w:t>Document samples</w:t>
+      </w:r>
+    </w:p>
+    <w:p>
+      <w:bookmarkStart w:id="4" w:name="_GoBack"/>
+      <w:bookmarkEnd w:id="4"/>
+    </w:p>
     <w:p>
       <w:pPr>
         <w:pStyle w:val="Heading1"/>
@@ -3605,10 +3737,101 @@
         </w:numPr>
       </w:pPr>
       <w:r>
-        <w:t>Detail description of functionality</w:t>
+        <w:t>Future considerations</w:t>
       </w:r>
     </w:p>
     <w:p/>
+    <w:p>
+      <w:pPr>
+        <w:ind w:left="360"/>
+        <w:jc w:val="both"/>
+      </w:pPr>
+      <w:r>
+        <w:t xml:space="preserve">Under current deliberations, there is thought around </w:t>
+      </w:r>
+      <w:r>
+        <w:t>using barcode labels to verify the accuracy of picked goods meeting with customer expectations.</w:t>
+      </w:r>
+    </w:p>
+    <w:p>
+      <w:pPr>
+        <w:ind w:left="360"/>
+        <w:jc w:val="both"/>
+      </w:pPr>
+      <w:r>
+        <w:t xml:space="preserve">Currently this is done manually by comparing </w:t>
+      </w:r>
+      <w:r>
+        <w:t>the item on the invoice / packing slip with the goods picked. Humanly speaking, this often fails</w:t>
+      </w:r>
+      <w:r>
+        <w:t xml:space="preserve"> as the brain often </w:t>
+      </w:r>
+      <w:r>
+        <w:rPr>
+          <w:b/>
+          <w:i/>
+        </w:rPr>
+        <w:t>reads</w:t>
+      </w:r>
+      <w:r>
+        <w:t xml:space="preserve"> correctness in favour of </w:t>
+      </w:r>
+      <w:r>
+        <w:rPr>
+          <w:b/>
+          <w:i/>
+        </w:rPr>
+        <w:t>likeness</w:t>
+      </w:r>
+      <w:r>
+        <w:t xml:space="preserve"> such as in the case of sized items </w:t>
+      </w:r>
+      <w:r>
+        <w:t>like piston rings where the group code changes, but the serial number remains.</w:t>
+      </w:r>
+    </w:p>
+    <w:p>
+      <w:pPr>
+        <w:ind w:left="360"/>
+        <w:jc w:val="both"/>
+      </w:pPr>
+      <w:r>
+        <w:t xml:space="preserve"> </w:t>
+      </w:r>
+      <w:r>
+        <w:t xml:space="preserve">There is no doubt that </w:t>
+      </w:r>
+      <w:r>
+        <w:t xml:space="preserve">greater efficiencies </w:t>
+      </w:r>
+      <w:proofErr w:type="gramStart"/>
+      <w:r>
+        <w:t>is</w:t>
+      </w:r>
+      <w:proofErr w:type="gramEnd"/>
+      <w:r>
+        <w:t xml:space="preserve"> a must consideration due to the current levels of human intervention.</w:t>
+      </w:r>
+    </w:p>
+    <w:p>
+      <w:pPr>
+        <w:ind w:left="360"/>
+        <w:jc w:val="both"/>
+      </w:pPr>
+      <w:r>
+        <w:t>There are documents with management for review exploring improved efficiencies using item barcode.</w:t>
+      </w:r>
+    </w:p>
+    <w:p>
+      <w:pPr>
+        <w:ind w:left="360"/>
+        <w:jc w:val="both"/>
+      </w:pPr>
+      <w:r>
+        <w:t xml:space="preserve"> </w:t>
+      </w:r>
+    </w:p>
     <w:p>
       <w:pPr>
         <w:pStyle w:val="Heading1"/>
@@ -3620,237 +3843,236 @@
       <w:r>
         <w:t>Dependencies</w:t>
       </w:r>
-      <w:bookmarkEnd w:id="3"/>
     </w:p>
     <w:p/>
-    <w:tbl>
-      <w:tblPr>
-        <w:tblStyle w:val="TableGrid"/>
-        <w:tblW w:w="0" w:type="auto"/>
-        <w:tblLook w:val="04A0" w:firstRow="1" w:lastRow="0" w:firstColumn="1" w:lastColumn="0" w:noHBand="0" w:noVBand="1"/>
-      </w:tblPr>
-      <w:tblGrid>
-        <w:gridCol w:w="607"/>
-        <w:gridCol w:w="5781"/>
-        <w:gridCol w:w="2628"/>
-      </w:tblGrid>
-      <w:tr>
-        <w:tc>
-          <w:tcPr>
-            <w:tcW w:w="607" w:type="dxa"/>
-            <w:vAlign w:val="center"/>
-          </w:tcPr>
-          <w:p>
-            <w:r>
-              <w:t>#</w:t>
-            </w:r>
-          </w:p>
-        </w:tc>
-        <w:tc>
-          <w:tcPr>
-            <w:tcW w:w="5781" w:type="dxa"/>
-            <w:vAlign w:val="center"/>
-          </w:tcPr>
-          <w:p>
-            <w:r>
-              <w:t>Description</w:t>
-            </w:r>
-          </w:p>
-        </w:tc>
-        <w:tc>
-          <w:tcPr>
-            <w:tcW w:w="2628" w:type="dxa"/>
-            <w:vAlign w:val="center"/>
-          </w:tcPr>
-          <w:p>
-            <w:r>
-              <w:t>Action / By whom</w:t>
-            </w:r>
-          </w:p>
-        </w:tc>
-      </w:tr>
-      <w:tr>
-        <w:tc>
-          <w:tcPr>
-            <w:tcW w:w="607" w:type="dxa"/>
-            <w:vAlign w:val="center"/>
-          </w:tcPr>
-          <w:p>
-            <w:pPr>
-              <w:jc w:val="center"/>
-            </w:pPr>
-            <w:r>
-              <w:t>1</w:t>
-            </w:r>
-          </w:p>
-        </w:tc>
-        <w:tc>
-          <w:tcPr>
-            <w:tcW w:w="5781" w:type="dxa"/>
-            <w:vAlign w:val="center"/>
-          </w:tcPr>
-          <w:p/>
-        </w:tc>
-        <w:tc>
-          <w:tcPr>
-            <w:tcW w:w="2628" w:type="dxa"/>
-            <w:vAlign w:val="center"/>
-          </w:tcPr>
-          <w:p/>
-        </w:tc>
-      </w:tr>
-      <w:tr>
-        <w:tc>
-          <w:tcPr>
-            <w:tcW w:w="607" w:type="dxa"/>
-            <w:vAlign w:val="center"/>
-          </w:tcPr>
-          <w:p>
-            <w:pPr>
-              <w:jc w:val="center"/>
-            </w:pPr>
-            <w:r>
-              <w:t>2</w:t>
-            </w:r>
-          </w:p>
-        </w:tc>
-        <w:tc>
-          <w:tcPr>
-            <w:tcW w:w="5781" w:type="dxa"/>
-            <w:vAlign w:val="center"/>
-          </w:tcPr>
-          <w:p/>
-        </w:tc>
-        <w:tc>
-          <w:tcPr>
-            <w:tcW w:w="2628" w:type="dxa"/>
-            <w:vAlign w:val="center"/>
-          </w:tcPr>
-          <w:p/>
-        </w:tc>
-      </w:tr>
-      <w:tr>
-        <w:tc>
-          <w:tcPr>
-            <w:tcW w:w="607" w:type="dxa"/>
-            <w:vAlign w:val="center"/>
-          </w:tcPr>
-          <w:p>
-            <w:pPr>
-              <w:jc w:val="center"/>
-            </w:pPr>
-            <w:r>
-              <w:t>3</w:t>
-            </w:r>
-          </w:p>
-        </w:tc>
-        <w:tc>
-          <w:tcPr>
-            <w:tcW w:w="5781" w:type="dxa"/>
-            <w:vAlign w:val="center"/>
-          </w:tcPr>
-          <w:p/>
-        </w:tc>
-        <w:tc>
-          <w:tcPr>
-            <w:tcW w:w="2628" w:type="dxa"/>
-            <w:vAlign w:val="center"/>
-          </w:tcPr>
-          <w:p/>
-        </w:tc>
-      </w:tr>
-      <w:tr>
-        <w:tc>
-          <w:tcPr>
-            <w:tcW w:w="607" w:type="dxa"/>
-            <w:vAlign w:val="center"/>
-          </w:tcPr>
-          <w:p>
-            <w:pPr>
-              <w:jc w:val="center"/>
-            </w:pPr>
-            <w:r>
-              <w:t>4</w:t>
-            </w:r>
-          </w:p>
-        </w:tc>
-        <w:tc>
-          <w:tcPr>
-            <w:tcW w:w="5781" w:type="dxa"/>
-            <w:vAlign w:val="center"/>
-          </w:tcPr>
-          <w:p/>
-        </w:tc>
-        <w:tc>
-          <w:tcPr>
-            <w:tcW w:w="2628" w:type="dxa"/>
-            <w:vAlign w:val="center"/>
-          </w:tcPr>
-          <w:p/>
-        </w:tc>
-      </w:tr>
-      <w:tr>
-        <w:tc>
-          <w:tcPr>
-            <w:tcW w:w="607" w:type="dxa"/>
-            <w:vAlign w:val="center"/>
-          </w:tcPr>
-          <w:p>
-            <w:pPr>
-              <w:jc w:val="center"/>
-            </w:pPr>
-            <w:r>
-              <w:t>5</w:t>
-            </w:r>
-          </w:p>
-        </w:tc>
-        <w:tc>
-          <w:tcPr>
-            <w:tcW w:w="5781" w:type="dxa"/>
-            <w:vAlign w:val="center"/>
-          </w:tcPr>
-          <w:p/>
-        </w:tc>
-        <w:tc>
-          <w:tcPr>
-            <w:tcW w:w="2628" w:type="dxa"/>
-            <w:vAlign w:val="center"/>
-          </w:tcPr>
-          <w:p/>
-        </w:tc>
-      </w:tr>
-      <w:tr>
-        <w:tc>
-          <w:tcPr>
-            <w:tcW w:w="607" w:type="dxa"/>
-            <w:vAlign w:val="center"/>
-          </w:tcPr>
-          <w:p>
-            <w:pPr>
-              <w:jc w:val="center"/>
-            </w:pPr>
-            <w:r>
-              <w:t>6</w:t>
-            </w:r>
-          </w:p>
-        </w:tc>
-        <w:tc>
-          <w:tcPr>
-            <w:tcW w:w="5781" w:type="dxa"/>
-            <w:vAlign w:val="center"/>
-          </w:tcPr>
-          <w:p/>
-        </w:tc>
-        <w:tc>
-          <w:tcPr>
-            <w:tcW w:w="2628" w:type="dxa"/>
-            <w:vAlign w:val="center"/>
-          </w:tcPr>
-          <w:p/>
-        </w:tc>
-      </w:tr>
-    </w:tbl>
-    <w:p/>
+    <w:p>
+      <w:pPr>
+        <w:ind w:left="360"/>
+      </w:pPr>
+      <w:r>
+        <w:t>The following list of sub systems depict a dependency for despatching to function:</w:t>
+      </w:r>
+    </w:p>
+    <w:p>
+      <w:pPr>
+        <w:pStyle w:val="ListParagraph"/>
+        <w:numPr>
+          <w:ilvl w:val="0"/>
+          <w:numId w:val="32"/>
+        </w:numPr>
+      </w:pPr>
+      <w:r>
+        <w:t>Sales orders</w:t>
+      </w:r>
+    </w:p>
+    <w:p>
+      <w:pPr>
+        <w:pStyle w:val="ListParagraph"/>
+        <w:numPr>
+          <w:ilvl w:val="0"/>
+          <w:numId w:val="32"/>
+        </w:numPr>
+      </w:pPr>
+      <w:r>
+        <w:t>Pick, check and pack</w:t>
+      </w:r>
+    </w:p>
+    <w:p>
+      <w:pPr>
+        <w:pStyle w:val="ListParagraph"/>
+        <w:numPr>
+          <w:ilvl w:val="0"/>
+          <w:numId w:val="32"/>
+        </w:numPr>
+      </w:pPr>
+      <w:r>
+        <w:t>Printing / parcel of carton labels</w:t>
+      </w:r>
+    </w:p>
+    <w:p>
+      <w:pPr>
+        <w:ind w:left="360"/>
+      </w:pPr>
+      <w:r>
+        <w:t>Further sub system dependencies are as follows:</w:t>
+      </w:r>
+    </w:p>
+    <w:p>
+      <w:pPr>
+        <w:pStyle w:val="ListParagraph"/>
+        <w:numPr>
+          <w:ilvl w:val="0"/>
+          <w:numId w:val="33"/>
+        </w:numPr>
+        <w:jc w:val="both"/>
+      </w:pPr>
+      <w:r>
+        <w:t xml:space="preserve">Customer sales order would have to have received a valid delivery node allocation at the time of sales order creation / before releasing the sales order. </w:t>
+      </w:r>
+    </w:p>
+    <w:p>
+      <w:pPr>
+        <w:pStyle w:val="ListParagraph"/>
+        <w:numPr>
+          <w:ilvl w:val="1"/>
+          <w:numId w:val="33"/>
+        </w:numPr>
+        <w:jc w:val="both"/>
+      </w:pPr>
+      <w:r>
+        <w:lastRenderedPageBreak/>
+        <w:t>To note these node codes are verified against a route to which it is allocated</w:t>
+      </w:r>
+    </w:p>
+    <w:p>
+      <w:pPr>
+        <w:pStyle w:val="ListParagraph"/>
+        <w:numPr>
+          <w:ilvl w:val="1"/>
+          <w:numId w:val="33"/>
+        </w:numPr>
+        <w:jc w:val="both"/>
+      </w:pPr>
+      <w:r>
+        <w:t xml:space="preserve">The sub system auto calculates the </w:t>
+      </w:r>
+      <w:r>
+        <w:t>correct route allocation based of best time to departure, in the event of the node code being allocated to multiple route codes</w:t>
+      </w:r>
+    </w:p>
+    <w:p>
+      <w:pPr>
+        <w:pStyle w:val="ListParagraph"/>
+        <w:numPr>
+          <w:ilvl w:val="1"/>
+          <w:numId w:val="33"/>
+        </w:numPr>
+        <w:jc w:val="both"/>
+      </w:pPr>
+      <w:r>
+        <w:t>It is a management responsible to ensure that routes and related node codes form an efficient / permissible combination</w:t>
+      </w:r>
+    </w:p>
+    <w:p>
+      <w:pPr>
+        <w:pStyle w:val="ListParagraph"/>
+        <w:numPr>
+          <w:ilvl w:val="1"/>
+          <w:numId w:val="33"/>
+        </w:numPr>
+        <w:jc w:val="both"/>
+      </w:pPr>
+      <w:r>
+        <w:t>These node / route combinations are agreed to with one or more delivery service providers, including own fleet facilities.</w:t>
+      </w:r>
+    </w:p>
+    <w:p>
+      <w:pPr>
+        <w:pStyle w:val="ListParagraph"/>
+        <w:numPr>
+          <w:ilvl w:val="1"/>
+          <w:numId w:val="33"/>
+        </w:numPr>
+        <w:jc w:val="both"/>
+        <w:rPr>
+          <w:b/>
+          <w:i/>
+        </w:rPr>
+      </w:pPr>
+      <w:r>
+        <w:rPr>
+          <w:b/>
+          <w:i/>
+        </w:rPr>
+        <w:t xml:space="preserve">Customer to collect </w:t>
+      </w:r>
+      <w:r>
+        <w:t>is a valid route and node combination that depicts the collection counter</w:t>
+      </w:r>
+    </w:p>
+    <w:p>
+      <w:pPr>
+        <w:pStyle w:val="ListParagraph"/>
+        <w:numPr>
+          <w:ilvl w:val="0"/>
+          <w:numId w:val="33"/>
+        </w:numPr>
+        <w:jc w:val="both"/>
+        <w:rPr>
+          <w:b/>
+          <w:i/>
+        </w:rPr>
+      </w:pPr>
+      <w:r>
+        <w:t>Picking sub system. This sub system is delivery node and route allocation aware and provides the following feedback to related users:</w:t>
+      </w:r>
+    </w:p>
+    <w:p>
+      <w:pPr>
+        <w:pStyle w:val="ListParagraph"/>
+        <w:numPr>
+          <w:ilvl w:val="1"/>
+          <w:numId w:val="33"/>
+        </w:numPr>
+        <w:jc w:val="both"/>
+        <w:rPr>
+          <w:b/>
+          <w:i/>
+        </w:rPr>
+      </w:pPr>
+      <w:r>
+        <w:t xml:space="preserve">Picking jobs within a parameter defined time to complete </w:t>
+      </w:r>
+      <w:r>
+        <w:t>is displayed without any emphasis</w:t>
+      </w:r>
+    </w:p>
+    <w:p>
+      <w:pPr>
+        <w:pStyle w:val="ListParagraph"/>
+        <w:numPr>
+          <w:ilvl w:val="1"/>
+          <w:numId w:val="33"/>
+        </w:numPr>
+        <w:jc w:val="both"/>
+        <w:rPr>
+          <w:b/>
+          <w:i/>
+        </w:rPr>
+      </w:pPr>
+      <w:r>
+        <w:t xml:space="preserve">Picking jobs within a parameter defined time </w:t>
+      </w:r>
+      <w:r>
+        <w:t xml:space="preserve">period to route departure not completed </w:t>
+      </w:r>
+      <w:r>
+        <w:t>are displayed in orange raising the system urgency to complete to meet with the planned departure time</w:t>
+      </w:r>
+    </w:p>
+    <w:p>
+      <w:pPr>
+        <w:pStyle w:val="ListParagraph"/>
+        <w:numPr>
+          <w:ilvl w:val="1"/>
+          <w:numId w:val="33"/>
+        </w:numPr>
+        <w:jc w:val="both"/>
+        <w:rPr>
+          <w:b/>
+          <w:i/>
+        </w:rPr>
+      </w:pPr>
+      <w:r>
+        <w:t xml:space="preserve">As soon as </w:t>
+      </w:r>
+      <w:r>
+        <w:t xml:space="preserve">a route departure time has almost been reached (parameter defined) these are </w:t>
+      </w:r>
+      <w:r>
+        <w:t>displayed in red</w:t>
+      </w:r>
+    </w:p>
     <w:p>
       <w:pPr>
         <w:pStyle w:val="Heading1"/>
@@ -3860,6 +4082,530 @@
         </w:numPr>
       </w:pPr>
       <w:bookmarkStart w:id="5" w:name="_Toc524948414"/>
+      <w:bookmarkEnd w:id="3"/>
+      <w:r>
+        <w:t>Route maintenance</w:t>
+      </w:r>
+    </w:p>
+    <w:p/>
+    <w:p>
+      <w:pPr>
+        <w:ind w:left="360"/>
+      </w:pPr>
+      <w:r>
+        <w:t>It cannot be emphasised enough that this part of the sub system requires detailed planning and must be managed by a person of a responsible nature. The impact of incorrect configuration can be a root cause of customer not receiving their consignments on time.</w:t>
+      </w:r>
+    </w:p>
+    <w:p>
+      <w:pPr>
+        <w:ind w:left="360"/>
+      </w:pPr>
+      <w:r>
+        <w:t>Due to the nature of many of our work force and customers is that goods mis-directed can become part of stock shrinkage and unnecessary investigations with poor customer experiences.</w:t>
+      </w:r>
+    </w:p>
+    <w:p>
+      <w:pPr>
+        <w:ind w:left="360"/>
+        <w:rPr>
+          <w:b/>
+        </w:rPr>
+      </w:pPr>
+      <w:r>
+        <w:rPr>
+          <w:b/>
+        </w:rPr>
+        <w:t>Diagram 7.1 depicts the main route maintenance screen</w:t>
+      </w:r>
+    </w:p>
+    <w:p>
+      <w:pPr>
+        <w:ind w:left="360"/>
+      </w:pPr>
+    </w:p>
+    <w:p>
+      <w:pPr>
+        <w:ind w:left="360"/>
+      </w:pPr>
+      <w:r>
+        <w:rPr>
+          <w:noProof/>
+        </w:rPr>
+        <w:lastRenderedPageBreak/>
+        <w:drawing>
+          <wp:inline distT="0" distB="0" distL="0" distR="0" wp14:anchorId="68B5DA19" wp14:editId="6AD7B9B7">
+            <wp:extent cx="4552950" cy="4762500"/>
+            <wp:effectExtent l="0" t="0" r="0" b="0"/>
+            <wp:docPr id="2" name="Picture 4" descr="cid:image001.png@01D47692.653E6E00"/>
+            <wp:cNvGraphicFramePr/>
+            <a:graphic xmlns:a="http://schemas.openxmlformats.org/drawingml/2006/main">
+              <a:graphicData uri="http://schemas.openxmlformats.org/drawingml/2006/picture">
+                <pic:pic xmlns:pic="http://schemas.openxmlformats.org/drawingml/2006/picture">
+                  <pic:nvPicPr>
+                    <pic:cNvPr id="1" name="Picture 4" descr="cid:image001.png@01D47692.653E6E00"/>
+                    <pic:cNvPicPr/>
+                  </pic:nvPicPr>
+                  <pic:blipFill>
+                    <a:blip r:embed="rId13" r:link="rId14">
+                      <a:extLst>
+                        <a:ext uri="{28A0092B-C50C-407E-A947-70E740481C1C}">
+                          <a14:useLocalDpi xmlns:a14="http://schemas.microsoft.com/office/drawing/2010/main" val="0"/>
+                        </a:ext>
+                      </a:extLst>
+                    </a:blip>
+                    <a:srcRect/>
+                    <a:stretch>
+                      <a:fillRect/>
+                    </a:stretch>
+                  </pic:blipFill>
+                  <pic:spPr bwMode="auto">
+                    <a:xfrm>
+                      <a:off x="0" y="0"/>
+                      <a:ext cx="4552950" cy="4762500"/>
+                    </a:xfrm>
+                    <a:prstGeom prst="rect">
+                      <a:avLst/>
+                    </a:prstGeom>
+                    <a:noFill/>
+                    <a:ln>
+                      <a:noFill/>
+                    </a:ln>
+                  </pic:spPr>
+                </pic:pic>
+              </a:graphicData>
+            </a:graphic>
+          </wp:inline>
+        </w:drawing>
+      </w:r>
+    </w:p>
+    <w:p>
+      <w:pPr>
+        <w:ind w:left="360"/>
+      </w:pPr>
+      <w:r>
+        <w:t xml:space="preserve"> </w:t>
+      </w:r>
+      <w:r>
+        <w:t>There are 4 tabs in the screen with the following functionality:</w:t>
+      </w:r>
+    </w:p>
+    <w:p>
+      <w:pPr>
+        <w:pStyle w:val="ListParagraph"/>
+        <w:numPr>
+          <w:ilvl w:val="0"/>
+          <w:numId w:val="34"/>
+        </w:numPr>
+        <w:rPr>
+          <w:b/>
+        </w:rPr>
+      </w:pPr>
+      <w:r>
+        <w:rPr>
+          <w:b/>
+        </w:rPr>
+        <w:t>General</w:t>
+      </w:r>
+      <w:r>
+        <w:t xml:space="preserve"> is to define a route and all related profiling details.</w:t>
+      </w:r>
+    </w:p>
+    <w:p>
+      <w:pPr>
+        <w:pStyle w:val="ListParagraph"/>
+        <w:numPr>
+          <w:ilvl w:val="1"/>
+          <w:numId w:val="34"/>
+        </w:numPr>
+      </w:pPr>
+      <w:r>
+        <w:rPr>
+          <w:b/>
+        </w:rPr>
+        <w:t xml:space="preserve">Route Code </w:t>
+      </w:r>
+      <w:r>
+        <w:t>is an alpha numeric code</w:t>
+      </w:r>
+      <w:r>
+        <w:rPr>
+          <w:b/>
+        </w:rPr>
+        <w:t xml:space="preserve"> </w:t>
+      </w:r>
+      <w:r>
+        <w:t xml:space="preserve">and can be anything </w:t>
+      </w:r>
+      <w:r>
+        <w:t>but normally includes some characters that provide visual meaning to the users</w:t>
+      </w:r>
+    </w:p>
+    <w:p>
+      <w:pPr>
+        <w:pStyle w:val="ListParagraph"/>
+        <w:numPr>
+          <w:ilvl w:val="1"/>
+          <w:numId w:val="34"/>
+        </w:numPr>
+      </w:pPr>
+      <w:r>
+        <w:rPr>
+          <w:b/>
+        </w:rPr>
+        <w:t>Name</w:t>
+      </w:r>
+      <w:r>
+        <w:t xml:space="preserve"> describes the route </w:t>
+      </w:r>
+    </w:p>
+    <w:p>
+      <w:pPr>
+        <w:pStyle w:val="ListParagraph"/>
+        <w:numPr>
+          <w:ilvl w:val="1"/>
+          <w:numId w:val="34"/>
+        </w:numPr>
+      </w:pPr>
+      <w:r>
+        <w:rPr>
+          <w:b/>
+        </w:rPr>
+        <w:t>Comments</w:t>
+      </w:r>
+      <w:r>
+        <w:t xml:space="preserve"> is used to assist the users </w:t>
+      </w:r>
+      <w:proofErr w:type="gramStart"/>
+      <w:r>
+        <w:t>and also</w:t>
+      </w:r>
+      <w:proofErr w:type="gramEnd"/>
+      <w:r>
+        <w:t xml:space="preserve"> printed on the paper documentation</w:t>
+      </w:r>
+    </w:p>
+    <w:p>
+      <w:pPr>
+        <w:pStyle w:val="ListParagraph"/>
+        <w:numPr>
+          <w:ilvl w:val="1"/>
+          <w:numId w:val="34"/>
+        </w:numPr>
+      </w:pPr>
+      <w:r>
+        <w:rPr>
+          <w:b/>
+        </w:rPr>
+        <w:t>Label Id</w:t>
+      </w:r>
+      <w:r>
+        <w:t xml:space="preserve"> – is used to print a barcode on the parcel label using a specific prefix</w:t>
+      </w:r>
+    </w:p>
+    <w:p>
+      <w:pPr>
+        <w:pStyle w:val="ListParagraph"/>
+        <w:numPr>
+          <w:ilvl w:val="1"/>
+          <w:numId w:val="34"/>
+        </w:numPr>
+      </w:pPr>
+      <w:r>
+        <w:rPr>
+          <w:b/>
+        </w:rPr>
+        <w:t xml:space="preserve">Default vehicle </w:t>
+      </w:r>
+      <w:r>
+        <w:t xml:space="preserve">– </w:t>
+      </w:r>
+      <w:r>
+        <w:t xml:space="preserve">the same vehicle is used </w:t>
+      </w:r>
+      <w:r>
+        <w:t>to perform deliveries for a specific route. This can be changed at time of printing the route delivery documentation and is used to assist the preparation to print process. However, some statistics can be derived from this as well</w:t>
+      </w:r>
+    </w:p>
+    <w:p>
+      <w:pPr>
+        <w:pStyle w:val="ListParagraph"/>
+        <w:numPr>
+          <w:ilvl w:val="1"/>
+          <w:numId w:val="34"/>
+        </w:numPr>
+      </w:pPr>
+      <w:r>
+        <w:rPr>
+          <w:b/>
+        </w:rPr>
+        <w:t xml:space="preserve">Default Driver </w:t>
+      </w:r>
+      <w:r>
+        <w:t>– as a rule most times the same driver is assigned to a specific set of routes due to knowledge and experience. This can be overridden at document printing time</w:t>
+      </w:r>
+    </w:p>
+    <w:p>
+      <w:pPr>
+        <w:pStyle w:val="ListParagraph"/>
+        <w:numPr>
+          <w:ilvl w:val="1"/>
+          <w:numId w:val="34"/>
+        </w:numPr>
+      </w:pPr>
+      <w:r>
+        <w:rPr>
+          <w:b/>
+        </w:rPr>
+        <w:t xml:space="preserve">Status </w:t>
+      </w:r>
+      <w:r>
+        <w:t xml:space="preserve">– </w:t>
+      </w:r>
+      <w:r>
+        <w:t>this is the status of the route</w:t>
+      </w:r>
+      <w:r>
+        <w:t>.</w:t>
+      </w:r>
+    </w:p>
+    <w:p>
+      <w:pPr>
+        <w:pStyle w:val="ListParagraph"/>
+        <w:numPr>
+          <w:ilvl w:val="1"/>
+          <w:numId w:val="34"/>
+        </w:numPr>
+      </w:pPr>
+      <w:r>
+        <w:rPr>
+          <w:b/>
+        </w:rPr>
+        <w:t xml:space="preserve">POD Scan Lead Time </w:t>
+      </w:r>
+      <w:r>
+        <w:t>-</w:t>
+      </w:r>
+      <w:r>
+        <w:t xml:space="preserve"> </w:t>
+      </w:r>
+      <w:r>
+        <w:t xml:space="preserve">this is used to check </w:t>
+      </w:r>
+      <w:r>
+        <w:t>if the POD</w:t>
+      </w:r>
+      <w:r>
+        <w:t xml:space="preserve"> has been returned and processed within the designated SLA</w:t>
+      </w:r>
+    </w:p>
+    <w:p>
+      <w:pPr>
+        <w:pStyle w:val="ListParagraph"/>
+        <w:numPr>
+          <w:ilvl w:val="1"/>
+          <w:numId w:val="34"/>
+        </w:numPr>
+      </w:pPr>
+      <w:r>
+        <w:rPr>
+          <w:b/>
+        </w:rPr>
+        <w:t xml:space="preserve">Category – </w:t>
+      </w:r>
+      <w:r>
+        <w:t>statistical use</w:t>
+      </w:r>
+    </w:p>
+    <w:p>
+      <w:pPr>
+        <w:pStyle w:val="ListParagraph"/>
+        <w:numPr>
+          <w:ilvl w:val="1"/>
+          <w:numId w:val="34"/>
+        </w:numPr>
+      </w:pPr>
+      <w:r>
+        <w:rPr>
+          <w:b/>
+        </w:rPr>
+        <w:t>Charge delivery -</w:t>
+      </w:r>
+      <w:r>
+        <w:t xml:space="preserve"> </w:t>
+      </w:r>
+      <w:r>
+        <w:t xml:space="preserve">in some </w:t>
+      </w:r>
+      <w:r>
+        <w:t>instances customers on a route will be charged for the delivery</w:t>
+      </w:r>
+    </w:p>
+    <w:p>
+      <w:pPr>
+        <w:pStyle w:val="ListParagraph"/>
+        <w:numPr>
+          <w:ilvl w:val="1"/>
+          <w:numId w:val="34"/>
+        </w:numPr>
+      </w:pPr>
+      <w:r>
+        <w:rPr>
+          <w:b/>
+        </w:rPr>
+        <w:lastRenderedPageBreak/>
+        <w:t>Country –</w:t>
+      </w:r>
+      <w:r>
+        <w:t xml:space="preserve"> </w:t>
+      </w:r>
+      <w:r>
+        <w:t xml:space="preserve">this is used </w:t>
+      </w:r>
+      <w:r>
+        <w:t xml:space="preserve">to control compliance with export / import regulations. </w:t>
+      </w:r>
+    </w:p>
+    <w:p>
+      <w:pPr>
+        <w:pStyle w:val="ListParagraph"/>
+        <w:numPr>
+          <w:ilvl w:val="1"/>
+          <w:numId w:val="34"/>
+        </w:numPr>
+      </w:pPr>
+      <w:r>
+        <w:rPr>
+          <w:b/>
+        </w:rPr>
+        <w:t>Documents to print –</w:t>
+      </w:r>
+      <w:r>
+        <w:t xml:space="preserve"> these check box options </w:t>
+      </w:r>
+      <w:proofErr w:type="gramStart"/>
+      <w:r>
+        <w:t>allows</w:t>
+      </w:r>
+      <w:proofErr w:type="gramEnd"/>
+      <w:r>
+        <w:t xml:space="preserve"> optimisation of the route documentation to be printed</w:t>
+      </w:r>
+    </w:p>
+    <w:p>
+      <w:pPr>
+        <w:pStyle w:val="ListParagraph"/>
+        <w:numPr>
+          <w:ilvl w:val="0"/>
+          <w:numId w:val="34"/>
+        </w:numPr>
+      </w:pPr>
+      <w:r>
+        <w:rPr>
+          <w:b/>
+        </w:rPr>
+        <w:t>Load Groups tab</w:t>
+      </w:r>
+    </w:p>
+    <w:p>
+      <w:pPr>
+        <w:ind w:left="1080"/>
+        <w:jc w:val="both"/>
+      </w:pPr>
+      <w:r>
+        <w:t>One or more routes can be grouped together for collective loading into the same vehicle</w:t>
+      </w:r>
+      <w:r>
+        <w:t>.</w:t>
+      </w:r>
+    </w:p>
+    <w:p>
+      <w:pPr>
+        <w:ind w:left="1080"/>
+        <w:jc w:val="both"/>
+      </w:pPr>
+      <w:r>
+        <w:t>This is in addition to the loading manifest used to load a vehicle at point of warehouse departure where several load groups are collectively loaded to one vehicle. The loading manifest attempts to order the loading sequence such that the last to deliver is loaded into the vehicle first.</w:t>
+      </w:r>
+    </w:p>
+    <w:p>
+      <w:pPr>
+        <w:pStyle w:val="ListParagraph"/>
+        <w:numPr>
+          <w:ilvl w:val="0"/>
+          <w:numId w:val="34"/>
+        </w:numPr>
+      </w:pPr>
+      <w:r>
+        <w:rPr>
+          <w:b/>
+        </w:rPr>
+        <w:t xml:space="preserve">Nodes </w:t>
+      </w:r>
+      <w:r>
+        <w:rPr>
+          <w:b/>
+        </w:rPr>
+        <w:t>tab</w:t>
+      </w:r>
+    </w:p>
+    <w:p>
+      <w:pPr>
+        <w:ind w:left="1080"/>
+      </w:pPr>
+      <w:r>
+        <w:t>This a format used to define a drop point along a route and depicts the sequence in which the drop offs will be completed.</w:t>
+      </w:r>
+    </w:p>
+    <w:p>
+      <w:pPr>
+        <w:pStyle w:val="ListParagraph"/>
+        <w:numPr>
+          <w:ilvl w:val="0"/>
+          <w:numId w:val="34"/>
+        </w:numPr>
+      </w:pPr>
+      <w:r>
+        <w:rPr>
+          <w:b/>
+        </w:rPr>
+        <w:t>Prompts</w:t>
+      </w:r>
+      <w:r>
+        <w:rPr>
+          <w:b/>
+        </w:rPr>
+        <w:t xml:space="preserve"> tab</w:t>
+      </w:r>
+    </w:p>
+    <w:p>
+      <w:pPr>
+        <w:pStyle w:val="ListParagraph"/>
+        <w:ind w:left="1080"/>
+      </w:pPr>
+    </w:p>
+    <w:p>
+      <w:pPr>
+        <w:pStyle w:val="ListParagraph"/>
+        <w:ind w:left="1080"/>
+      </w:pPr>
+      <w:r>
+        <w:t>?????</w:t>
+      </w:r>
+    </w:p>
+    <w:p/>
+    <w:p>
+      <w:pPr>
+        <w:ind w:left="360"/>
+      </w:pPr>
+    </w:p>
+    <w:p>
+      <w:pPr>
+        <w:pStyle w:val="Heading1"/>
+        <w:numPr>
+          <w:ilvl w:val="0"/>
+          <w:numId w:val="16"/>
+        </w:numPr>
+      </w:pPr>
       <w:r>
         <w:t>Risks and mitigation</w:t>
       </w:r>
@@ -4104,7 +4850,6 @@
       </w:pPr>
       <w:bookmarkStart w:id="6" w:name="_Toc524948415"/>
       <w:r>
-        <w:lastRenderedPageBreak/>
         <w:t xml:space="preserve">Requirements </w:t>
       </w:r>
       <w:r>
@@ -4506,6 +5251,7 @@
               <w:jc w:val="center"/>
             </w:pPr>
             <w:r>
+              <w:lastRenderedPageBreak/>
               <w:t>12</w:t>
             </w:r>
           </w:p>
@@ -4679,8 +5425,8 @@
       </w:r>
     </w:p>
     <w:sectPr>
-      <w:headerReference w:type="default" r:id="rId10"/>
-      <w:footerReference w:type="default" r:id="rId11"/>
+      <w:headerReference w:type="default" r:id="rId15"/>
+      <w:footerReference w:type="default" r:id="rId16"/>
       <w:pgSz w:w="11906" w:h="16838"/>
       <w:pgMar w:top="1440" w:right="1440" w:bottom="1440" w:left="1440" w:header="708" w:footer="708" w:gutter="0"/>
       <w:pgNumType w:start="0"/>
@@ -5000,6 +5746,232 @@
     </w:lvl>
   </w:abstractNum>
   <w:abstractNum w:abstractNumId="1" w15:restartNumberingAfterBreak="0">
+    <w:nsid w:val="071E3CE4"/>
+    <w:multiLevelType w:val="hybridMultilevel"/>
+    <w:tmpl w:val="663A37B4"/>
+    <w:lvl w:ilvl="0" w:tplc="1C090001">
+      <w:start w:val="1"/>
+      <w:numFmt w:val="bullet"/>
+      <w:lvlText w:val=""/>
+      <w:lvlJc w:val="left"/>
+      <w:pPr>
+        <w:ind w:left="1080" w:hanging="360"/>
+      </w:pPr>
+      <w:rPr>
+        <w:rFonts w:ascii="Symbol" w:hAnsi="Symbol" w:hint="default"/>
+      </w:rPr>
+    </w:lvl>
+    <w:lvl w:ilvl="1" w:tplc="1C090003" w:tentative="1">
+      <w:start w:val="1"/>
+      <w:numFmt w:val="bullet"/>
+      <w:lvlText w:val="o"/>
+      <w:lvlJc w:val="left"/>
+      <w:pPr>
+        <w:ind w:left="1800" w:hanging="360"/>
+      </w:pPr>
+      <w:rPr>
+        <w:rFonts w:ascii="Courier New" w:hAnsi="Courier New" w:cs="Courier New" w:hint="default"/>
+      </w:rPr>
+    </w:lvl>
+    <w:lvl w:ilvl="2" w:tplc="1C090005" w:tentative="1">
+      <w:start w:val="1"/>
+      <w:numFmt w:val="bullet"/>
+      <w:lvlText w:val=""/>
+      <w:lvlJc w:val="left"/>
+      <w:pPr>
+        <w:ind w:left="2520" w:hanging="360"/>
+      </w:pPr>
+      <w:rPr>
+        <w:rFonts w:ascii="Wingdings" w:hAnsi="Wingdings" w:hint="default"/>
+      </w:rPr>
+    </w:lvl>
+    <w:lvl w:ilvl="3" w:tplc="1C090001" w:tentative="1">
+      <w:start w:val="1"/>
+      <w:numFmt w:val="bullet"/>
+      <w:lvlText w:val=""/>
+      <w:lvlJc w:val="left"/>
+      <w:pPr>
+        <w:ind w:left="3240" w:hanging="360"/>
+      </w:pPr>
+      <w:rPr>
+        <w:rFonts w:ascii="Symbol" w:hAnsi="Symbol" w:hint="default"/>
+      </w:rPr>
+    </w:lvl>
+    <w:lvl w:ilvl="4" w:tplc="1C090003" w:tentative="1">
+      <w:start w:val="1"/>
+      <w:numFmt w:val="bullet"/>
+      <w:lvlText w:val="o"/>
+      <w:lvlJc w:val="left"/>
+      <w:pPr>
+        <w:ind w:left="3960" w:hanging="360"/>
+      </w:pPr>
+      <w:rPr>
+        <w:rFonts w:ascii="Courier New" w:hAnsi="Courier New" w:cs="Courier New" w:hint="default"/>
+      </w:rPr>
+    </w:lvl>
+    <w:lvl w:ilvl="5" w:tplc="1C090005" w:tentative="1">
+      <w:start w:val="1"/>
+      <w:numFmt w:val="bullet"/>
+      <w:lvlText w:val=""/>
+      <w:lvlJc w:val="left"/>
+      <w:pPr>
+        <w:ind w:left="4680" w:hanging="360"/>
+      </w:pPr>
+      <w:rPr>
+        <w:rFonts w:ascii="Wingdings" w:hAnsi="Wingdings" w:hint="default"/>
+      </w:rPr>
+    </w:lvl>
+    <w:lvl w:ilvl="6" w:tplc="1C090001" w:tentative="1">
+      <w:start w:val="1"/>
+      <w:numFmt w:val="bullet"/>
+      <w:lvlText w:val=""/>
+      <w:lvlJc w:val="left"/>
+      <w:pPr>
+        <w:ind w:left="5400" w:hanging="360"/>
+      </w:pPr>
+      <w:rPr>
+        <w:rFonts w:ascii="Symbol" w:hAnsi="Symbol" w:hint="default"/>
+      </w:rPr>
+    </w:lvl>
+    <w:lvl w:ilvl="7" w:tplc="1C090003" w:tentative="1">
+      <w:start w:val="1"/>
+      <w:numFmt w:val="bullet"/>
+      <w:lvlText w:val="o"/>
+      <w:lvlJc w:val="left"/>
+      <w:pPr>
+        <w:ind w:left="6120" w:hanging="360"/>
+      </w:pPr>
+      <w:rPr>
+        <w:rFonts w:ascii="Courier New" w:hAnsi="Courier New" w:cs="Courier New" w:hint="default"/>
+      </w:rPr>
+    </w:lvl>
+    <w:lvl w:ilvl="8" w:tplc="1C090005" w:tentative="1">
+      <w:start w:val="1"/>
+      <w:numFmt w:val="bullet"/>
+      <w:lvlText w:val=""/>
+      <w:lvlJc w:val="left"/>
+      <w:pPr>
+        <w:ind w:left="6840" w:hanging="360"/>
+      </w:pPr>
+      <w:rPr>
+        <w:rFonts w:ascii="Wingdings" w:hAnsi="Wingdings" w:hint="default"/>
+      </w:rPr>
+    </w:lvl>
+  </w:abstractNum>
+  <w:abstractNum w:abstractNumId="2" w15:restartNumberingAfterBreak="0">
+    <w:nsid w:val="0C1E7DBF"/>
+    <w:multiLevelType w:val="hybridMultilevel"/>
+    <w:tmpl w:val="B03EC94A"/>
+    <w:lvl w:ilvl="0" w:tplc="1C090001">
+      <w:start w:val="1"/>
+      <w:numFmt w:val="bullet"/>
+      <w:lvlText w:val=""/>
+      <w:lvlJc w:val="left"/>
+      <w:pPr>
+        <w:ind w:left="1080" w:hanging="360"/>
+      </w:pPr>
+      <w:rPr>
+        <w:rFonts w:ascii="Symbol" w:hAnsi="Symbol" w:hint="default"/>
+      </w:rPr>
+    </w:lvl>
+    <w:lvl w:ilvl="1" w:tplc="1C090003">
+      <w:start w:val="1"/>
+      <w:numFmt w:val="bullet"/>
+      <w:lvlText w:val="o"/>
+      <w:lvlJc w:val="left"/>
+      <w:pPr>
+        <w:ind w:left="1800" w:hanging="360"/>
+      </w:pPr>
+      <w:rPr>
+        <w:rFonts w:ascii="Courier New" w:hAnsi="Courier New" w:cs="Courier New" w:hint="default"/>
+      </w:rPr>
+    </w:lvl>
+    <w:lvl w:ilvl="2" w:tplc="1C090005" w:tentative="1">
+      <w:start w:val="1"/>
+      <w:numFmt w:val="bullet"/>
+      <w:lvlText w:val=""/>
+      <w:lvlJc w:val="left"/>
+      <w:pPr>
+        <w:ind w:left="2520" w:hanging="360"/>
+      </w:pPr>
+      <w:rPr>
+        <w:rFonts w:ascii="Wingdings" w:hAnsi="Wingdings" w:hint="default"/>
+      </w:rPr>
+    </w:lvl>
+    <w:lvl w:ilvl="3" w:tplc="1C090001" w:tentative="1">
+      <w:start w:val="1"/>
+      <w:numFmt w:val="bullet"/>
+      <w:lvlText w:val=""/>
+      <w:lvlJc w:val="left"/>
+      <w:pPr>
+        <w:ind w:left="3240" w:hanging="360"/>
+      </w:pPr>
+      <w:rPr>
+        <w:rFonts w:ascii="Symbol" w:hAnsi="Symbol" w:hint="default"/>
+      </w:rPr>
+    </w:lvl>
+    <w:lvl w:ilvl="4" w:tplc="1C090003" w:tentative="1">
+      <w:start w:val="1"/>
+      <w:numFmt w:val="bullet"/>
+      <w:lvlText w:val="o"/>
+      <w:lvlJc w:val="left"/>
+      <w:pPr>
+        <w:ind w:left="3960" w:hanging="360"/>
+      </w:pPr>
+      <w:rPr>
+        <w:rFonts w:ascii="Courier New" w:hAnsi="Courier New" w:cs="Courier New" w:hint="default"/>
+      </w:rPr>
+    </w:lvl>
+    <w:lvl w:ilvl="5" w:tplc="1C090005" w:tentative="1">
+      <w:start w:val="1"/>
+      <w:numFmt w:val="bullet"/>
+      <w:lvlText w:val=""/>
+      <w:lvlJc w:val="left"/>
+      <w:pPr>
+        <w:ind w:left="4680" w:hanging="360"/>
+      </w:pPr>
+      <w:rPr>
+        <w:rFonts w:ascii="Wingdings" w:hAnsi="Wingdings" w:hint="default"/>
+      </w:rPr>
+    </w:lvl>
+    <w:lvl w:ilvl="6" w:tplc="1C090001" w:tentative="1">
+      <w:start w:val="1"/>
+      <w:numFmt w:val="bullet"/>
+      <w:lvlText w:val=""/>
+      <w:lvlJc w:val="left"/>
+      <w:pPr>
+        <w:ind w:left="5400" w:hanging="360"/>
+      </w:pPr>
+      <w:rPr>
+        <w:rFonts w:ascii="Symbol" w:hAnsi="Symbol" w:hint="default"/>
+      </w:rPr>
+    </w:lvl>
+    <w:lvl w:ilvl="7" w:tplc="1C090003" w:tentative="1">
+      <w:start w:val="1"/>
+      <w:numFmt w:val="bullet"/>
+      <w:lvlText w:val="o"/>
+      <w:lvlJc w:val="left"/>
+      <w:pPr>
+        <w:ind w:left="6120" w:hanging="360"/>
+      </w:pPr>
+      <w:rPr>
+        <w:rFonts w:ascii="Courier New" w:hAnsi="Courier New" w:cs="Courier New" w:hint="default"/>
+      </w:rPr>
+    </w:lvl>
+    <w:lvl w:ilvl="8" w:tplc="1C090005" w:tentative="1">
+      <w:start w:val="1"/>
+      <w:numFmt w:val="bullet"/>
+      <w:lvlText w:val=""/>
+      <w:lvlJc w:val="left"/>
+      <w:pPr>
+        <w:ind w:left="6840" w:hanging="360"/>
+      </w:pPr>
+      <w:rPr>
+        <w:rFonts w:ascii="Wingdings" w:hAnsi="Wingdings" w:hint="default"/>
+      </w:rPr>
+    </w:lvl>
+  </w:abstractNum>
+  <w:abstractNum w:abstractNumId="3" w15:restartNumberingAfterBreak="0">
     <w:nsid w:val="1384660C"/>
     <w:multiLevelType w:val="hybridMultilevel"/>
     <w:tmpl w:val="34226306"/>
@@ -5112,7 +6084,120 @@
       </w:rPr>
     </w:lvl>
   </w:abstractNum>
-  <w:abstractNum w:abstractNumId="2" w15:restartNumberingAfterBreak="0">
+  <w:abstractNum w:abstractNumId="4" w15:restartNumberingAfterBreak="0">
+    <w:nsid w:val="13AC533B"/>
+    <w:multiLevelType w:val="hybridMultilevel"/>
+    <w:tmpl w:val="AE40383C"/>
+    <w:lvl w:ilvl="0" w:tplc="1C090001">
+      <w:start w:val="1"/>
+      <w:numFmt w:val="bullet"/>
+      <w:lvlText w:val=""/>
+      <w:lvlJc w:val="left"/>
+      <w:pPr>
+        <w:ind w:left="1080" w:hanging="360"/>
+      </w:pPr>
+      <w:rPr>
+        <w:rFonts w:ascii="Symbol" w:hAnsi="Symbol" w:hint="default"/>
+      </w:rPr>
+    </w:lvl>
+    <w:lvl w:ilvl="1" w:tplc="1C090003" w:tentative="1">
+      <w:start w:val="1"/>
+      <w:numFmt w:val="bullet"/>
+      <w:lvlText w:val="o"/>
+      <w:lvlJc w:val="left"/>
+      <w:pPr>
+        <w:ind w:left="1800" w:hanging="360"/>
+      </w:pPr>
+      <w:rPr>
+        <w:rFonts w:ascii="Courier New" w:hAnsi="Courier New" w:cs="Courier New" w:hint="default"/>
+      </w:rPr>
+    </w:lvl>
+    <w:lvl w:ilvl="2" w:tplc="1C090005" w:tentative="1">
+      <w:start w:val="1"/>
+      <w:numFmt w:val="bullet"/>
+      <w:lvlText w:val=""/>
+      <w:lvlJc w:val="left"/>
+      <w:pPr>
+        <w:ind w:left="2520" w:hanging="360"/>
+      </w:pPr>
+      <w:rPr>
+        <w:rFonts w:ascii="Wingdings" w:hAnsi="Wingdings" w:hint="default"/>
+      </w:rPr>
+    </w:lvl>
+    <w:lvl w:ilvl="3" w:tplc="1C090001" w:tentative="1">
+      <w:start w:val="1"/>
+      <w:numFmt w:val="bullet"/>
+      <w:lvlText w:val=""/>
+      <w:lvlJc w:val="left"/>
+      <w:pPr>
+        <w:ind w:left="3240" w:hanging="360"/>
+      </w:pPr>
+      <w:rPr>
+        <w:rFonts w:ascii="Symbol" w:hAnsi="Symbol" w:hint="default"/>
+      </w:rPr>
+    </w:lvl>
+    <w:lvl w:ilvl="4" w:tplc="1C090003" w:tentative="1">
+      <w:start w:val="1"/>
+      <w:numFmt w:val="bullet"/>
+      <w:lvlText w:val="o"/>
+      <w:lvlJc w:val="left"/>
+      <w:pPr>
+        <w:ind w:left="3960" w:hanging="360"/>
+      </w:pPr>
+      <w:rPr>
+        <w:rFonts w:ascii="Courier New" w:hAnsi="Courier New" w:cs="Courier New" w:hint="default"/>
+      </w:rPr>
+    </w:lvl>
+    <w:lvl w:ilvl="5" w:tplc="1C090005" w:tentative="1">
+      <w:start w:val="1"/>
+      <w:numFmt w:val="bullet"/>
+      <w:lvlText w:val=""/>
+      <w:lvlJc w:val="left"/>
+      <w:pPr>
+        <w:ind w:left="4680" w:hanging="360"/>
+      </w:pPr>
+      <w:rPr>
+        <w:rFonts w:ascii="Wingdings" w:hAnsi="Wingdings" w:hint="default"/>
+      </w:rPr>
+    </w:lvl>
+    <w:lvl w:ilvl="6" w:tplc="1C090001" w:tentative="1">
+      <w:start w:val="1"/>
+      <w:numFmt w:val="bullet"/>
+      <w:lvlText w:val=""/>
+      <w:lvlJc w:val="left"/>
+      <w:pPr>
+        <w:ind w:left="5400" w:hanging="360"/>
+      </w:pPr>
+      <w:rPr>
+        <w:rFonts w:ascii="Symbol" w:hAnsi="Symbol" w:hint="default"/>
+      </w:rPr>
+    </w:lvl>
+    <w:lvl w:ilvl="7" w:tplc="1C090003" w:tentative="1">
+      <w:start w:val="1"/>
+      <w:numFmt w:val="bullet"/>
+      <w:lvlText w:val="o"/>
+      <w:lvlJc w:val="left"/>
+      <w:pPr>
+        <w:ind w:left="6120" w:hanging="360"/>
+      </w:pPr>
+      <w:rPr>
+        <w:rFonts w:ascii="Courier New" w:hAnsi="Courier New" w:cs="Courier New" w:hint="default"/>
+      </w:rPr>
+    </w:lvl>
+    <w:lvl w:ilvl="8" w:tplc="1C090005" w:tentative="1">
+      <w:start w:val="1"/>
+      <w:numFmt w:val="bullet"/>
+      <w:lvlText w:val=""/>
+      <w:lvlJc w:val="left"/>
+      <w:pPr>
+        <w:ind w:left="6840" w:hanging="360"/>
+      </w:pPr>
+      <w:rPr>
+        <w:rFonts w:ascii="Wingdings" w:hAnsi="Wingdings" w:hint="default"/>
+      </w:rPr>
+    </w:lvl>
+  </w:abstractNum>
+  <w:abstractNum w:abstractNumId="5" w15:restartNumberingAfterBreak="0">
     <w:nsid w:val="1B7645FC"/>
     <w:multiLevelType w:val="hybridMultilevel"/>
     <w:tmpl w:val="14344D9E"/>
@@ -5225,7 +6310,7 @@
       </w:rPr>
     </w:lvl>
   </w:abstractNum>
-  <w:abstractNum w:abstractNumId="3" w15:restartNumberingAfterBreak="0">
+  <w:abstractNum w:abstractNumId="6" w15:restartNumberingAfterBreak="0">
     <w:nsid w:val="1CD7121A"/>
     <w:multiLevelType w:val="hybridMultilevel"/>
     <w:tmpl w:val="4802E55A"/>
@@ -5338,7 +6423,7 @@
       </w:rPr>
     </w:lvl>
   </w:abstractNum>
-  <w:abstractNum w:abstractNumId="4" w15:restartNumberingAfterBreak="0">
+  <w:abstractNum w:abstractNumId="7" w15:restartNumberingAfterBreak="0">
     <w:nsid w:val="1F523DB5"/>
     <w:multiLevelType w:val="hybridMultilevel"/>
     <w:tmpl w:val="3872F630"/>
@@ -5451,7 +6536,7 @@
       </w:rPr>
     </w:lvl>
   </w:abstractNum>
-  <w:abstractNum w:abstractNumId="5" w15:restartNumberingAfterBreak="0">
+  <w:abstractNum w:abstractNumId="8" w15:restartNumberingAfterBreak="0">
     <w:nsid w:val="22927678"/>
     <w:multiLevelType w:val="hybridMultilevel"/>
     <w:tmpl w:val="54FE23BC"/>
@@ -5564,7 +6649,7 @@
       </w:rPr>
     </w:lvl>
   </w:abstractNum>
-  <w:abstractNum w:abstractNumId="6" w15:restartNumberingAfterBreak="0">
+  <w:abstractNum w:abstractNumId="9" w15:restartNumberingAfterBreak="0">
     <w:nsid w:val="22B360BB"/>
     <w:multiLevelType w:val="hybridMultilevel"/>
     <w:tmpl w:val="4B988ECC"/>
@@ -5677,7 +6762,7 @@
       </w:rPr>
     </w:lvl>
   </w:abstractNum>
-  <w:abstractNum w:abstractNumId="7" w15:restartNumberingAfterBreak="0">
+  <w:abstractNum w:abstractNumId="10" w15:restartNumberingAfterBreak="0">
     <w:nsid w:val="23F531B1"/>
     <w:multiLevelType w:val="hybridMultilevel"/>
     <w:tmpl w:val="4560E1E4"/>
@@ -5790,7 +6875,7 @@
       </w:rPr>
     </w:lvl>
   </w:abstractNum>
-  <w:abstractNum w:abstractNumId="8" w15:restartNumberingAfterBreak="0">
+  <w:abstractNum w:abstractNumId="11" w15:restartNumberingAfterBreak="0">
     <w:nsid w:val="2A8D24B3"/>
     <w:multiLevelType w:val="multilevel"/>
     <w:tmpl w:val="95A2127A"/>
@@ -5908,7 +6993,7 @@
       </w:rPr>
     </w:lvl>
   </w:abstractNum>
-  <w:abstractNum w:abstractNumId="9" w15:restartNumberingAfterBreak="0">
+  <w:abstractNum w:abstractNumId="12" w15:restartNumberingAfterBreak="0">
     <w:nsid w:val="2D914F25"/>
     <w:multiLevelType w:val="hybridMultilevel"/>
     <w:tmpl w:val="309AF6B0"/>
@@ -6021,7 +7106,7 @@
       </w:rPr>
     </w:lvl>
   </w:abstractNum>
-  <w:abstractNum w:abstractNumId="10" w15:restartNumberingAfterBreak="0">
+  <w:abstractNum w:abstractNumId="13" w15:restartNumberingAfterBreak="0">
     <w:nsid w:val="2DC75A18"/>
     <w:multiLevelType w:val="hybridMultilevel"/>
     <w:tmpl w:val="AE52086C"/>
@@ -6110,7 +7195,7 @@
       </w:pPr>
     </w:lvl>
   </w:abstractNum>
-  <w:abstractNum w:abstractNumId="11" w15:restartNumberingAfterBreak="0">
+  <w:abstractNum w:abstractNumId="14" w15:restartNumberingAfterBreak="0">
     <w:nsid w:val="2DE44662"/>
     <w:multiLevelType w:val="hybridMultilevel"/>
     <w:tmpl w:val="89C26248"/>
@@ -6223,7 +7308,7 @@
       </w:rPr>
     </w:lvl>
   </w:abstractNum>
-  <w:abstractNum w:abstractNumId="12" w15:restartNumberingAfterBreak="0">
+  <w:abstractNum w:abstractNumId="15" w15:restartNumberingAfterBreak="0">
     <w:nsid w:val="31AC53AF"/>
     <w:multiLevelType w:val="multilevel"/>
     <w:tmpl w:val="95A2127A"/>
@@ -6341,7 +7426,7 @@
       </w:rPr>
     </w:lvl>
   </w:abstractNum>
-  <w:abstractNum w:abstractNumId="13" w15:restartNumberingAfterBreak="0">
+  <w:abstractNum w:abstractNumId="16" w15:restartNumberingAfterBreak="0">
     <w:nsid w:val="34474BBC"/>
     <w:multiLevelType w:val="hybridMultilevel"/>
     <w:tmpl w:val="12EC39D6"/>
@@ -6454,7 +7539,7 @@
       </w:rPr>
     </w:lvl>
   </w:abstractNum>
-  <w:abstractNum w:abstractNumId="14" w15:restartNumberingAfterBreak="0">
+  <w:abstractNum w:abstractNumId="17" w15:restartNumberingAfterBreak="0">
     <w:nsid w:val="392B5C0A"/>
     <w:multiLevelType w:val="multilevel"/>
     <w:tmpl w:val="95A2127A"/>
@@ -6572,7 +7657,7 @@
       </w:rPr>
     </w:lvl>
   </w:abstractNum>
-  <w:abstractNum w:abstractNumId="15" w15:restartNumberingAfterBreak="0">
+  <w:abstractNum w:abstractNumId="18" w15:restartNumberingAfterBreak="0">
     <w:nsid w:val="398C67CD"/>
     <w:multiLevelType w:val="multilevel"/>
     <w:tmpl w:val="95A2127A"/>
@@ -6690,7 +7775,7 @@
       </w:rPr>
     </w:lvl>
   </w:abstractNum>
-  <w:abstractNum w:abstractNumId="16" w15:restartNumberingAfterBreak="0">
+  <w:abstractNum w:abstractNumId="19" w15:restartNumberingAfterBreak="0">
     <w:nsid w:val="39D55FCC"/>
     <w:multiLevelType w:val="hybridMultilevel"/>
     <w:tmpl w:val="B2ACF2D4"/>
@@ -6803,7 +7888,7 @@
       </w:rPr>
     </w:lvl>
   </w:abstractNum>
-  <w:abstractNum w:abstractNumId="17" w15:restartNumberingAfterBreak="0">
+  <w:abstractNum w:abstractNumId="20" w15:restartNumberingAfterBreak="0">
     <w:nsid w:val="3B5C7882"/>
     <w:multiLevelType w:val="hybridMultilevel"/>
     <w:tmpl w:val="B98E248A"/>
@@ -6916,7 +8001,120 @@
       </w:rPr>
     </w:lvl>
   </w:abstractNum>
-  <w:abstractNum w:abstractNumId="18" w15:restartNumberingAfterBreak="0">
+  <w:abstractNum w:abstractNumId="21" w15:restartNumberingAfterBreak="0">
+    <w:nsid w:val="40862968"/>
+    <w:multiLevelType w:val="hybridMultilevel"/>
+    <w:tmpl w:val="79A4FB1C"/>
+    <w:lvl w:ilvl="0" w:tplc="1C090001">
+      <w:start w:val="1"/>
+      <w:numFmt w:val="bullet"/>
+      <w:lvlText w:val=""/>
+      <w:lvlJc w:val="left"/>
+      <w:pPr>
+        <w:ind w:left="1080" w:hanging="360"/>
+      </w:pPr>
+      <w:rPr>
+        <w:rFonts w:ascii="Symbol" w:hAnsi="Symbol" w:hint="default"/>
+      </w:rPr>
+    </w:lvl>
+    <w:lvl w:ilvl="1" w:tplc="1C090003">
+      <w:start w:val="1"/>
+      <w:numFmt w:val="bullet"/>
+      <w:lvlText w:val="o"/>
+      <w:lvlJc w:val="left"/>
+      <w:pPr>
+        <w:ind w:left="1800" w:hanging="360"/>
+      </w:pPr>
+      <w:rPr>
+        <w:rFonts w:ascii="Courier New" w:hAnsi="Courier New" w:cs="Courier New" w:hint="default"/>
+      </w:rPr>
+    </w:lvl>
+    <w:lvl w:ilvl="2" w:tplc="1C090005" w:tentative="1">
+      <w:start w:val="1"/>
+      <w:numFmt w:val="bullet"/>
+      <w:lvlText w:val=""/>
+      <w:lvlJc w:val="left"/>
+      <w:pPr>
+        <w:ind w:left="2520" w:hanging="360"/>
+      </w:pPr>
+      <w:rPr>
+        <w:rFonts w:ascii="Wingdings" w:hAnsi="Wingdings" w:hint="default"/>
+      </w:rPr>
+    </w:lvl>
+    <w:lvl w:ilvl="3" w:tplc="1C090001" w:tentative="1">
+      <w:start w:val="1"/>
+      <w:numFmt w:val="bullet"/>
+      <w:lvlText w:val=""/>
+      <w:lvlJc w:val="left"/>
+      <w:pPr>
+        <w:ind w:left="3240" w:hanging="360"/>
+      </w:pPr>
+      <w:rPr>
+        <w:rFonts w:ascii="Symbol" w:hAnsi="Symbol" w:hint="default"/>
+      </w:rPr>
+    </w:lvl>
+    <w:lvl w:ilvl="4" w:tplc="1C090003" w:tentative="1">
+      <w:start w:val="1"/>
+      <w:numFmt w:val="bullet"/>
+      <w:lvlText w:val="o"/>
+      <w:lvlJc w:val="left"/>
+      <w:pPr>
+        <w:ind w:left="3960" w:hanging="360"/>
+      </w:pPr>
+      <w:rPr>
+        <w:rFonts w:ascii="Courier New" w:hAnsi="Courier New" w:cs="Courier New" w:hint="default"/>
+      </w:rPr>
+    </w:lvl>
+    <w:lvl w:ilvl="5" w:tplc="1C090005" w:tentative="1">
+      <w:start w:val="1"/>
+      <w:numFmt w:val="bullet"/>
+      <w:lvlText w:val=""/>
+      <w:lvlJc w:val="left"/>
+      <w:pPr>
+        <w:ind w:left="4680" w:hanging="360"/>
+      </w:pPr>
+      <w:rPr>
+        <w:rFonts w:ascii="Wingdings" w:hAnsi="Wingdings" w:hint="default"/>
+      </w:rPr>
+    </w:lvl>
+    <w:lvl w:ilvl="6" w:tplc="1C090001" w:tentative="1">
+      <w:start w:val="1"/>
+      <w:numFmt w:val="bullet"/>
+      <w:lvlText w:val=""/>
+      <w:lvlJc w:val="left"/>
+      <w:pPr>
+        <w:ind w:left="5400" w:hanging="360"/>
+      </w:pPr>
+      <w:rPr>
+        <w:rFonts w:ascii="Symbol" w:hAnsi="Symbol" w:hint="default"/>
+      </w:rPr>
+    </w:lvl>
+    <w:lvl w:ilvl="7" w:tplc="1C090003" w:tentative="1">
+      <w:start w:val="1"/>
+      <w:numFmt w:val="bullet"/>
+      <w:lvlText w:val="o"/>
+      <w:lvlJc w:val="left"/>
+      <w:pPr>
+        <w:ind w:left="6120" w:hanging="360"/>
+      </w:pPr>
+      <w:rPr>
+        <w:rFonts w:ascii="Courier New" w:hAnsi="Courier New" w:cs="Courier New" w:hint="default"/>
+      </w:rPr>
+    </w:lvl>
+    <w:lvl w:ilvl="8" w:tplc="1C090005" w:tentative="1">
+      <w:start w:val="1"/>
+      <w:numFmt w:val="bullet"/>
+      <w:lvlText w:val=""/>
+      <w:lvlJc w:val="left"/>
+      <w:pPr>
+        <w:ind w:left="6840" w:hanging="360"/>
+      </w:pPr>
+      <w:rPr>
+        <w:rFonts w:ascii="Wingdings" w:hAnsi="Wingdings" w:hint="default"/>
+      </w:rPr>
+    </w:lvl>
+  </w:abstractNum>
+  <w:abstractNum w:abstractNumId="22" w15:restartNumberingAfterBreak="0">
     <w:nsid w:val="48187518"/>
     <w:multiLevelType w:val="hybridMultilevel"/>
     <w:tmpl w:val="D8D644AC"/>
@@ -7029,7 +8227,7 @@
       </w:rPr>
     </w:lvl>
   </w:abstractNum>
-  <w:abstractNum w:abstractNumId="19" w15:restartNumberingAfterBreak="0">
+  <w:abstractNum w:abstractNumId="23" w15:restartNumberingAfterBreak="0">
     <w:nsid w:val="4E58533E"/>
     <w:multiLevelType w:val="multilevel"/>
     <w:tmpl w:val="1C09001F"/>
@@ -7115,7 +8313,7 @@
       </w:pPr>
     </w:lvl>
   </w:abstractNum>
-  <w:abstractNum w:abstractNumId="20" w15:restartNumberingAfterBreak="0">
+  <w:abstractNum w:abstractNumId="24" w15:restartNumberingAfterBreak="0">
     <w:nsid w:val="56263C58"/>
     <w:multiLevelType w:val="hybridMultilevel"/>
     <w:tmpl w:val="7FE28E6E"/>
@@ -7228,7 +8426,7 @@
       </w:rPr>
     </w:lvl>
   </w:abstractNum>
-  <w:abstractNum w:abstractNumId="21" w15:restartNumberingAfterBreak="0">
+  <w:abstractNum w:abstractNumId="25" w15:restartNumberingAfterBreak="0">
     <w:nsid w:val="592E0A0A"/>
     <w:multiLevelType w:val="hybridMultilevel"/>
     <w:tmpl w:val="C54C8534"/>
@@ -7341,7 +8539,7 @@
       </w:rPr>
     </w:lvl>
   </w:abstractNum>
-  <w:abstractNum w:abstractNumId="22" w15:restartNumberingAfterBreak="0">
+  <w:abstractNum w:abstractNumId="26" w15:restartNumberingAfterBreak="0">
     <w:nsid w:val="59C052BD"/>
     <w:multiLevelType w:val="hybridMultilevel"/>
     <w:tmpl w:val="E08875B4"/>
@@ -7454,7 +8652,7 @@
       </w:rPr>
     </w:lvl>
   </w:abstractNum>
-  <w:abstractNum w:abstractNumId="23" w15:restartNumberingAfterBreak="0">
+  <w:abstractNum w:abstractNumId="27" w15:restartNumberingAfterBreak="0">
     <w:nsid w:val="6A97769B"/>
     <w:multiLevelType w:val="hybridMultilevel"/>
     <w:tmpl w:val="BFD00A98"/>
@@ -7567,7 +8765,7 @@
       </w:rPr>
     </w:lvl>
   </w:abstractNum>
-  <w:abstractNum w:abstractNumId="24" w15:restartNumberingAfterBreak="0">
+  <w:abstractNum w:abstractNumId="28" w15:restartNumberingAfterBreak="0">
     <w:nsid w:val="6D5F1773"/>
     <w:multiLevelType w:val="hybridMultilevel"/>
     <w:tmpl w:val="AFA00F98"/>
@@ -7653,7 +8851,7 @@
       </w:pPr>
     </w:lvl>
   </w:abstractNum>
-  <w:abstractNum w:abstractNumId="25" w15:restartNumberingAfterBreak="0">
+  <w:abstractNum w:abstractNumId="29" w15:restartNumberingAfterBreak="0">
     <w:nsid w:val="73722DED"/>
     <w:multiLevelType w:val="multilevel"/>
     <w:tmpl w:val="0409001F"/>
@@ -7739,7 +8937,7 @@
       </w:pPr>
     </w:lvl>
   </w:abstractNum>
-  <w:abstractNum w:abstractNumId="26" w15:restartNumberingAfterBreak="0">
+  <w:abstractNum w:abstractNumId="30" w15:restartNumberingAfterBreak="0">
     <w:nsid w:val="77E72402"/>
     <w:multiLevelType w:val="hybridMultilevel"/>
     <w:tmpl w:val="0F2C7930"/>
@@ -7851,7 +9049,7 @@
       </w:rPr>
     </w:lvl>
   </w:abstractNum>
-  <w:abstractNum w:abstractNumId="27" w15:restartNumberingAfterBreak="0">
+  <w:abstractNum w:abstractNumId="31" w15:restartNumberingAfterBreak="0">
     <w:nsid w:val="78A51851"/>
     <w:multiLevelType w:val="hybridMultilevel"/>
     <w:tmpl w:val="002E2796"/>
@@ -7964,7 +9162,7 @@
       </w:rPr>
     </w:lvl>
   </w:abstractNum>
-  <w:abstractNum w:abstractNumId="28" w15:restartNumberingAfterBreak="0">
+  <w:abstractNum w:abstractNumId="32" w15:restartNumberingAfterBreak="0">
     <w:nsid w:val="7ABE18F6"/>
     <w:multiLevelType w:val="hybridMultilevel"/>
     <w:tmpl w:val="780031E8"/>
@@ -8077,7 +9275,7 @@
       </w:rPr>
     </w:lvl>
   </w:abstractNum>
-  <w:abstractNum w:abstractNumId="29" w15:restartNumberingAfterBreak="0">
+  <w:abstractNum w:abstractNumId="33" w15:restartNumberingAfterBreak="0">
     <w:nsid w:val="7BA64F8C"/>
     <w:multiLevelType w:val="hybridMultilevel"/>
     <w:tmpl w:val="EE9ED922"/>
@@ -8190,7 +9388,7 @@
       </w:rPr>
     </w:lvl>
   </w:abstractNum>
-  <w:abstractNum w:abstractNumId="30" w15:restartNumberingAfterBreak="0">
+  <w:abstractNum w:abstractNumId="34" w15:restartNumberingAfterBreak="0">
     <w:nsid w:val="7E333F37"/>
     <w:multiLevelType w:val="hybridMultilevel"/>
     <w:tmpl w:val="B0FEA188"/>
@@ -8304,97 +9502,109 @@
     </w:lvl>
   </w:abstractNum>
   <w:num w:numId="1">
+    <w:abstractNumId w:val="17"/>
+  </w:num>
+  <w:num w:numId="2">
+    <w:abstractNumId w:val="5"/>
+  </w:num>
+  <w:num w:numId="3">
+    <w:abstractNumId w:val="24"/>
+  </w:num>
+  <w:num w:numId="4">
+    <w:abstractNumId w:val="19"/>
+  </w:num>
+  <w:num w:numId="5">
+    <w:abstractNumId w:val="3"/>
+  </w:num>
+  <w:num w:numId="6">
+    <w:abstractNumId w:val="31"/>
+  </w:num>
+  <w:num w:numId="7">
+    <w:abstractNumId w:val="32"/>
+  </w:num>
+  <w:num w:numId="8">
+    <w:abstractNumId w:val="8"/>
+  </w:num>
+  <w:num w:numId="9">
     <w:abstractNumId w:val="14"/>
   </w:num>
-  <w:num w:numId="2">
-    <w:abstractNumId w:val="2"/>
+  <w:num w:numId="10">
+    <w:abstractNumId w:val="22"/>
   </w:num>
-  <w:num w:numId="3">
-    <w:abstractNumId w:val="20"/>
+  <w:num w:numId="11">
+    <w:abstractNumId w:val="7"/>
   </w:num>
-  <w:num w:numId="4">
-    <w:abstractNumId w:val="16"/>
-  </w:num>
-  <w:num w:numId="5">
-    <w:abstractNumId w:val="1"/>
-  </w:num>
-  <w:num w:numId="6">
+  <w:num w:numId="12">
     <w:abstractNumId w:val="27"/>
   </w:num>
-  <w:num w:numId="7">
-    <w:abstractNumId w:val="28"/>
-  </w:num>
-  <w:num w:numId="8">
-    <w:abstractNumId w:val="5"/>
-  </w:num>
-  <w:num w:numId="9">
-    <w:abstractNumId w:val="11"/>
-  </w:num>
-  <w:num w:numId="10">
-    <w:abstractNumId w:val="18"/>
-  </w:num>
-  <w:num w:numId="11">
-    <w:abstractNumId w:val="4"/>
-  </w:num>
-  <w:num w:numId="12">
-    <w:abstractNumId w:val="23"/>
-  </w:num>
   <w:num w:numId="13">
-    <w:abstractNumId w:val="30"/>
+    <w:abstractNumId w:val="34"/>
   </w:num>
   <w:num w:numId="14">
-    <w:abstractNumId w:val="12"/>
+    <w:abstractNumId w:val="15"/>
   </w:num>
   <w:num w:numId="15">
-    <w:abstractNumId w:val="6"/>
+    <w:abstractNumId w:val="9"/>
   </w:num>
   <w:num w:numId="16">
-    <w:abstractNumId w:val="15"/>
+    <w:abstractNumId w:val="18"/>
   </w:num>
   <w:num w:numId="17">
     <w:abstractNumId w:val="0"/>
   </w:num>
   <w:num w:numId="18">
-    <w:abstractNumId w:val="9"/>
+    <w:abstractNumId w:val="12"/>
   </w:num>
   <w:num w:numId="19">
+    <w:abstractNumId w:val="16"/>
+  </w:num>
+  <w:num w:numId="20">
     <w:abstractNumId w:val="13"/>
   </w:num>
-  <w:num w:numId="20">
+  <w:num w:numId="21">
+    <w:abstractNumId w:val="33"/>
+  </w:num>
+  <w:num w:numId="22">
+    <w:abstractNumId w:val="20"/>
+  </w:num>
+  <w:num w:numId="23">
+    <w:abstractNumId w:val="6"/>
+  </w:num>
+  <w:num w:numId="24">
+    <w:abstractNumId w:val="25"/>
+  </w:num>
+  <w:num w:numId="25">
+    <w:abstractNumId w:val="29"/>
+  </w:num>
+  <w:num w:numId="26">
+    <w:abstractNumId w:val="11"/>
+  </w:num>
+  <w:num w:numId="27">
+    <w:abstractNumId w:val="28"/>
+  </w:num>
+  <w:num w:numId="28">
+    <w:abstractNumId w:val="26"/>
+  </w:num>
+  <w:num w:numId="29">
+    <w:abstractNumId w:val="30"/>
+  </w:num>
+  <w:num w:numId="30">
     <w:abstractNumId w:val="10"/>
   </w:num>
-  <w:num w:numId="21">
-    <w:abstractNumId w:val="29"/>
+  <w:num w:numId="31">
+    <w:abstractNumId w:val="23"/>
   </w:num>
-  <w:num w:numId="22">
-    <w:abstractNumId w:val="17"/>
+  <w:num w:numId="32">
+    <w:abstractNumId w:val="1"/>
   </w:num>
-  <w:num w:numId="23">
-    <w:abstractNumId w:val="3"/>
-  </w:num>
-  <w:num w:numId="24">
+  <w:num w:numId="33">
     <w:abstractNumId w:val="21"/>
   </w:num>
-  <w:num w:numId="25">
-    <w:abstractNumId w:val="25"/>
+  <w:num w:numId="34">
+    <w:abstractNumId w:val="2"/>
   </w:num>
-  <w:num w:numId="26">
-    <w:abstractNumId w:val="8"/>
-  </w:num>
-  <w:num w:numId="27">
-    <w:abstractNumId w:val="24"/>
-  </w:num>
-  <w:num w:numId="28">
-    <w:abstractNumId w:val="22"/>
-  </w:num>
-  <w:num w:numId="29">
-    <w:abstractNumId w:val="26"/>
-  </w:num>
-  <w:num w:numId="30">
-    <w:abstractNumId w:val="7"/>
-  </w:num>
-  <w:num w:numId="31">
-    <w:abstractNumId w:val="19"/>
+  <w:num w:numId="35">
+    <w:abstractNumId w:val="4"/>
   </w:num>
   <w:numIdMacAtCleanup w:val="20"/>
 </w:numbering>
@@ -9532,7 +10742,7 @@
 </file>
 
 <file path=customXml/itemProps2.xml><?xml version="1.0" encoding="utf-8"?>
-<ds:datastoreItem xmlns:ds="http://schemas.openxmlformats.org/officeDocument/2006/customXml" ds:itemID="{A02DCB7F-E980-4E6F-84BB-E78F9883947C}">
+<ds:datastoreItem xmlns:ds="http://schemas.openxmlformats.org/officeDocument/2006/customXml" ds:itemID="{19587F5D-C41D-45D7-90A6-55BE3C1D069A}">
   <ds:schemaRefs>
     <ds:schemaRef ds:uri="http://schemas.openxmlformats.org/officeDocument/2006/bibliography"/>
   </ds:schemaRefs>

</xml_diff>

<commit_message>
Made changes to exsisting documents Added WarehouseV1
</commit_message>
<xml_diff>
--- a/Despatching/DespatchingV1.docx
+++ b/Despatching/DespatchingV1.docx
@@ -3724,10 +3724,7 @@
         <w:t>Document samples</w:t>
       </w:r>
     </w:p>
-    <w:p>
-      <w:bookmarkStart w:id="4" w:name="_GoBack"/>
-      <w:bookmarkEnd w:id="4"/>
-    </w:p>
+    <w:p/>
     <w:p>
       <w:pPr>
         <w:pStyle w:val="Heading1"/>
@@ -4081,7 +4078,7 @@
           <w:numId w:val="16"/>
         </w:numPr>
       </w:pPr>
-      <w:bookmarkStart w:id="5" w:name="_Toc524948414"/>
+      <w:bookmarkStart w:id="4" w:name="_Toc524948414"/>
       <w:bookmarkEnd w:id="3"/>
       <w:r>
         <w:t>Route maintenance</w:t>
@@ -4122,20 +4119,14 @@
       <w:pPr>
         <w:ind w:left="360"/>
       </w:pPr>
-    </w:p>
-    <w:p>
-      <w:pPr>
-        <w:ind w:left="360"/>
-      </w:pPr>
       <w:r>
         <w:rPr>
           <w:noProof/>
         </w:rPr>
-        <w:lastRenderedPageBreak/>
         <w:drawing>
-          <wp:inline distT="0" distB="0" distL="0" distR="0" wp14:anchorId="68B5DA19" wp14:editId="6AD7B9B7">
-            <wp:extent cx="4552950" cy="4762500"/>
-            <wp:effectExtent l="0" t="0" r="0" b="0"/>
+          <wp:inline distT="0" distB="0" distL="0" distR="0" wp14:anchorId="68B5DA19" wp14:editId="45595C12">
+            <wp:extent cx="4560125" cy="3384467"/>
+            <wp:effectExtent l="0" t="0" r="0" b="6985"/>
             <wp:docPr id="2" name="Picture 4" descr="cid:image001.png@01D47692.653E6E00"/>
             <wp:cNvGraphicFramePr/>
             <a:graphic xmlns:a="http://schemas.openxmlformats.org/drawingml/2006/main">
@@ -4161,7 +4152,7 @@
                   <pic:spPr bwMode="auto">
                     <a:xfrm>
                       <a:off x="0" y="0"/>
-                      <a:ext cx="4552950" cy="4762500"/>
+                      <a:ext cx="4689418" cy="3480427"/>
                     </a:xfrm>
                     <a:prstGeom prst="rect">
                       <a:avLst/>
@@ -4183,6 +4174,7 @@
         <w:ind w:left="360"/>
       </w:pPr>
       <w:r>
+        <w:lastRenderedPageBreak/>
         <w:t xml:space="preserve"> </w:t>
       </w:r>
       <w:r>
@@ -4452,7 +4444,6 @@
         <w:rPr>
           <w:b/>
         </w:rPr>
-        <w:lastRenderedPageBreak/>
         <w:t>Country –</w:t>
       </w:r>
       <w:r>
@@ -4529,6 +4520,93 @@
     </w:p>
     <w:p>
       <w:pPr>
+        <w:spacing w:after="0" w:line="240" w:lineRule="auto"/>
+        <w:rPr>
+          <w:rFonts w:ascii="Calibri" w:eastAsia="Times New Roman" w:hAnsi="Calibri" w:cs="Calibri"/>
+          <w:lang w:eastAsia="en-ZA"/>
+        </w:rPr>
+      </w:pPr>
+      <w:r>
+        <w:rPr>
+          <w:rFonts w:ascii="Calibri" w:eastAsia="Times New Roman" w:hAnsi="Calibri" w:cs="Calibri"/>
+          <w:lang w:eastAsia="en-ZA"/>
+        </w:rPr>
+        <w:lastRenderedPageBreak/>
+        <w:fldChar w:fldCharType="begin"/>
+      </w:r>
+      <w:r>
+        <w:rPr>
+          <w:rFonts w:ascii="Calibri" w:eastAsia="Times New Roman" w:hAnsi="Calibri" w:cs="Calibri"/>
+          <w:lang w:eastAsia="en-ZA"/>
+        </w:rPr>
+        <w:instrText xml:space="preserve"> INCLUDEPICTURE "cid:image007.png@01D47CF2.D11AC770" \* MERGEFORMATINET </w:instrText>
+      </w:r>
+      <w:r>
+        <w:rPr>
+          <w:rFonts w:ascii="Calibri" w:eastAsia="Times New Roman" w:hAnsi="Calibri" w:cs="Calibri"/>
+          <w:lang w:eastAsia="en-ZA"/>
+        </w:rPr>
+        <w:fldChar w:fldCharType="separate"/>
+      </w:r>
+      <w:r>
+        <w:rPr>
+          <w:rFonts w:ascii="Calibri" w:eastAsia="Times New Roman" w:hAnsi="Calibri" w:cs="Calibri"/>
+          <w:lang w:eastAsia="en-ZA"/>
+        </w:rPr>
+        <w:pict w14:anchorId="3CBC8829">
+          <v:shapetype id="_x0000_t75" coordsize="21600,21600" o:spt="75" o:preferrelative="t" path="m@4@5l@4@11@9@11@9@5xe" filled="f" stroked="f">
+            <v:stroke joinstyle="miter"/>
+            <v:formulas>
+              <v:f eqn="if lineDrawn pixelLineWidth 0"/>
+              <v:f eqn="sum @0 1 0"/>
+              <v:f eqn="sum 0 0 @1"/>
+              <v:f eqn="prod @2 1 2"/>
+              <v:f eqn="prod @3 21600 pixelWidth"/>
+              <v:f eqn="prod @3 21600 pixelHeight"/>
+              <v:f eqn="sum @0 0 1"/>
+              <v:f eqn="prod @6 1 2"/>
+              <v:f eqn="prod @7 21600 pixelWidth"/>
+              <v:f eqn="sum @8 21600 0"/>
+              <v:f eqn="prod @7 21600 pixelHeight"/>
+              <v:f eqn="sum @10 21600 0"/>
+            </v:formulas>
+            <v:path o:extrusionok="f" gradientshapeok="t" o:connecttype="rect"/>
+            <o:lock v:ext="edit" aspectratio="t"/>
+          </v:shapetype>
+          <v:shape id="_x0000_i1025" type="#_x0000_t75" style="width:324.4pt;height:346.8pt">
+            <v:imagedata r:id="rId15" r:href="rId16"/>
+          </v:shape>
+        </w:pict>
+      </w:r>
+      <w:r>
+        <w:rPr>
+          <w:rFonts w:ascii="Calibri" w:eastAsia="Times New Roman" w:hAnsi="Calibri" w:cs="Calibri"/>
+          <w:lang w:eastAsia="en-ZA"/>
+        </w:rPr>
+        <w:fldChar w:fldCharType="end"/>
+      </w:r>
+    </w:p>
+    <w:p>
+      <w:pPr>
+        <w:ind w:left="1080"/>
+        <w:jc w:val="both"/>
+      </w:pPr>
+    </w:p>
+    <w:p>
+      <w:pPr>
+        <w:rPr>
+          <w:b/>
+        </w:rPr>
+      </w:pPr>
+      <w:r>
+        <w:rPr>
+          <w:b/>
+        </w:rPr>
+        <w:br w:type="page"/>
+      </w:r>
+    </w:p>
+    <w:p>
+      <w:pPr>
         <w:pStyle w:val="ListParagraph"/>
         <w:numPr>
           <w:ilvl w:val="0"/>
@@ -4539,21 +4617,91 @@
         <w:rPr>
           <w:b/>
         </w:rPr>
-        <w:t xml:space="preserve">Nodes </w:t>
-      </w:r>
-      <w:r>
+        <w:lastRenderedPageBreak/>
+        <w:t>Nodes tab</w:t>
+      </w:r>
+    </w:p>
+    <w:p>
+      <w:pPr>
+        <w:ind w:left="1080"/>
+        <w:jc w:val="both"/>
+      </w:pPr>
+      <w:r>
+        <w:t>This a format used to define a drop point along a route and depicts the sequence in which the drop offs will be completed</w:t>
+      </w:r>
+      <w:r>
+        <w:t xml:space="preserve"> including the standardised time that the delivery is usually expected</w:t>
+      </w:r>
+    </w:p>
+    <w:p>
+      <w:pPr>
+        <w:ind w:left="1080"/>
+      </w:pPr>
+    </w:p>
+    <w:p>
+      <w:pPr>
+        <w:spacing w:after="0" w:line="240" w:lineRule="auto"/>
+        <w:rPr>
+          <w:rFonts w:ascii="Calibri" w:eastAsia="Times New Roman" w:hAnsi="Calibri" w:cs="Calibri"/>
+          <w:lang w:eastAsia="en-ZA"/>
+        </w:rPr>
+      </w:pPr>
+      <w:r>
+        <w:rPr>
+          <w:rFonts w:ascii="Calibri" w:eastAsia="Times New Roman" w:hAnsi="Calibri" w:cs="Calibri"/>
+          <w:lang w:eastAsia="en-ZA"/>
+        </w:rPr>
+        <w:fldChar w:fldCharType="begin"/>
+      </w:r>
+      <w:r>
+        <w:rPr>
+          <w:rFonts w:ascii="Calibri" w:eastAsia="Times New Roman" w:hAnsi="Calibri" w:cs="Calibri"/>
+          <w:lang w:eastAsia="en-ZA"/>
+        </w:rPr>
+        <w:instrText xml:space="preserve"> INCLUDEPICTURE "cid:image008.png@01D47CF2.D11AC770" \* MERGEFORMATINET </w:instrText>
+      </w:r>
+      <w:r>
+        <w:rPr>
+          <w:rFonts w:ascii="Calibri" w:eastAsia="Times New Roman" w:hAnsi="Calibri" w:cs="Calibri"/>
+          <w:lang w:eastAsia="en-ZA"/>
+        </w:rPr>
+        <w:fldChar w:fldCharType="separate"/>
+      </w:r>
+      <w:r>
+        <w:rPr>
+          <w:rFonts w:ascii="Calibri" w:eastAsia="Times New Roman" w:hAnsi="Calibri" w:cs="Calibri"/>
+          <w:lang w:eastAsia="en-ZA"/>
+        </w:rPr>
+        <w:pict w14:anchorId="1CF647F0">
+          <v:shape id="_x0000_i1029" type="#_x0000_t75" style="width:447.1pt;height:329.65pt">
+            <v:imagedata r:id="rId17" r:href="rId18"/>
+          </v:shape>
+        </w:pict>
+      </w:r>
+      <w:r>
+        <w:rPr>
+          <w:rFonts w:ascii="Calibri" w:eastAsia="Times New Roman" w:hAnsi="Calibri" w:cs="Calibri"/>
+          <w:lang w:eastAsia="en-ZA"/>
+        </w:rPr>
+        <w:fldChar w:fldCharType="end"/>
+      </w:r>
+    </w:p>
+    <w:p>
+      <w:pPr>
+        <w:ind w:left="1080"/>
+      </w:pPr>
+    </w:p>
+    <w:p>
+      <w:pPr>
         <w:rPr>
           <w:b/>
         </w:rPr>
-        <w:t>tab</w:t>
-      </w:r>
-    </w:p>
-    <w:p>
-      <w:pPr>
-        <w:ind w:left="1080"/>
-      </w:pPr>
-      <w:r>
-        <w:t>This a format used to define a drop point along a route and depicts the sequence in which the drop offs will be completed.</w:t>
+      </w:pPr>
+      <w:r>
+        <w:rPr>
+          <w:b/>
+        </w:rPr>
+        <w:br w:type="page"/>
       </w:r>
     </w:p>
     <w:p>
@@ -4568,13 +4716,8 @@
         <w:rPr>
           <w:b/>
         </w:rPr>
-        <w:t>Prompts</w:t>
-      </w:r>
-      <w:r>
-        <w:rPr>
-          <w:b/>
-        </w:rPr>
-        <w:t xml:space="preserve"> tab</w:t>
+        <w:lastRenderedPageBreak/>
+        <w:t>Prompts tab</w:t>
       </w:r>
     </w:p>
     <w:p>
@@ -4585,18 +4728,59 @@
     </w:p>
     <w:p>
       <w:pPr>
+        <w:rPr>
+          <w:rFonts w:ascii="Calibri" w:eastAsia="Times New Roman" w:hAnsi="Calibri" w:cs="Calibri"/>
+          <w:lang w:eastAsia="en-ZA"/>
+        </w:rPr>
+      </w:pPr>
+      <w:r>
+        <w:rPr>
+          <w:rFonts w:ascii="Calibri" w:eastAsia="Times New Roman" w:hAnsi="Calibri" w:cs="Calibri"/>
+          <w:lang w:eastAsia="en-ZA"/>
+        </w:rPr>
+        <w:fldChar w:fldCharType="begin"/>
+      </w:r>
+      <w:r>
+        <w:rPr>
+          <w:rFonts w:ascii="Calibri" w:eastAsia="Times New Roman" w:hAnsi="Calibri" w:cs="Calibri"/>
+          <w:lang w:eastAsia="en-ZA"/>
+        </w:rPr>
+        <w:instrText xml:space="preserve"> INCLUDEPICTURE "cid:image009.png@01D47CF2.D11AC770" \* MERGEFORMATINET </w:instrText>
+      </w:r>
+      <w:r>
+        <w:rPr>
+          <w:rFonts w:ascii="Calibri" w:eastAsia="Times New Roman" w:hAnsi="Calibri" w:cs="Calibri"/>
+          <w:lang w:eastAsia="en-ZA"/>
+        </w:rPr>
+        <w:fldChar w:fldCharType="separate"/>
+      </w:r>
+      <w:r>
+        <w:rPr>
+          <w:rFonts w:ascii="Calibri" w:eastAsia="Times New Roman" w:hAnsi="Calibri" w:cs="Calibri"/>
+          <w:lang w:eastAsia="en-ZA"/>
+        </w:rPr>
+        <w:pict w14:anchorId="14E14023">
+          <v:shape id="_x0000_i1035" type="#_x0000_t75" style="width:387.35pt;height:380.85pt">
+            <v:imagedata r:id="rId19" r:href="rId20"/>
+          </v:shape>
+        </w:pict>
+      </w:r>
+      <w:r>
+        <w:rPr>
+          <w:rFonts w:ascii="Calibri" w:eastAsia="Times New Roman" w:hAnsi="Calibri" w:cs="Calibri"/>
+          <w:lang w:eastAsia="en-ZA"/>
+        </w:rPr>
+        <w:fldChar w:fldCharType="end"/>
+      </w:r>
+    </w:p>
+    <w:p>
+      <w:pPr>
         <w:pStyle w:val="ListParagraph"/>
-        <w:ind w:left="1080"/>
-      </w:pPr>
-      <w:r>
-        <w:t>?????</w:t>
-      </w:r>
-    </w:p>
-    <w:p/>
-    <w:p>
-      <w:pPr>
         <w:ind w:left="360"/>
       </w:pPr>
+      <w:r>
+        <w:t>This tab permits the association of one or more messages association with the specific route and customer to assist the driver, especially a new driver, on customer delivery expectations</w:t>
+      </w:r>
     </w:p>
     <w:p>
       <w:pPr>
@@ -4607,9 +4791,340 @@
         </w:numPr>
       </w:pPr>
       <w:r>
+        <w:t>Multi-warehouse route resolution</w:t>
+      </w:r>
+    </w:p>
+    <w:p/>
+    <w:p>
+      <w:pPr>
+        <w:ind w:left="360"/>
+      </w:pPr>
+      <w:r>
+        <w:t xml:space="preserve">In the original Engineparts business configuration, there were </w:t>
+      </w:r>
+      <w:proofErr w:type="gramStart"/>
+      <w:r>
+        <w:t>a number of</w:t>
+      </w:r>
+      <w:proofErr w:type="gramEnd"/>
+      <w:r>
+        <w:t xml:space="preserve"> </w:t>
+      </w:r>
+      <w:r>
+        <w:t>business and</w:t>
+      </w:r>
+      <w:r>
+        <w:t xml:space="preserve"> warehouse operations country wide.</w:t>
+      </w:r>
+    </w:p>
+    <w:p>
+      <w:pPr>
+        <w:ind w:left="360"/>
+      </w:pPr>
+      <w:r>
+        <w:t>The ePart solution provides sales and self-service customers the ability to place orders on any of the warehouse locations, all for the same delivery node.</w:t>
+      </w:r>
+    </w:p>
+    <w:p>
+      <w:pPr>
+        <w:ind w:left="360"/>
+      </w:pPr>
+      <w:r>
+        <w:t>The orders are individually picked, packed and shipped from each originating warehouse.</w:t>
+      </w:r>
+    </w:p>
+    <w:p>
+      <w:pPr>
+        <w:ind w:left="360"/>
+      </w:pPr>
+      <w:r>
+        <w:t>As part of the BSc Dissertation was to algorithmically resolve the routes required to effect delivery.</w:t>
+      </w:r>
+    </w:p>
+    <w:p>
+      <w:pPr>
+        <w:ind w:left="360"/>
+      </w:pPr>
+      <w:r>
+        <w:t xml:space="preserve"> By way of an example as it was at the time:</w:t>
+      </w:r>
+    </w:p>
+    <w:p>
+      <w:pPr>
+        <w:pStyle w:val="ListParagraph"/>
+        <w:numPr>
+          <w:ilvl w:val="0"/>
+          <w:numId w:val="34"/>
+        </w:numPr>
+      </w:pPr>
+      <w:r>
+        <w:t>Customer in Cape town places an order on Durban warehouse</w:t>
+      </w:r>
+    </w:p>
+    <w:p>
+      <w:pPr>
+        <w:pStyle w:val="ListParagraph"/>
+        <w:numPr>
+          <w:ilvl w:val="0"/>
+          <w:numId w:val="34"/>
+        </w:numPr>
+      </w:pPr>
+      <w:r>
+        <w:t>The order is shipped to Bloemfontein warehouse and the</w:t>
+      </w:r>
+    </w:p>
+    <w:p>
+      <w:pPr>
+        <w:pStyle w:val="ListParagraph"/>
+        <w:numPr>
+          <w:ilvl w:val="0"/>
+          <w:numId w:val="34"/>
+        </w:numPr>
+      </w:pPr>
+      <w:r>
+        <w:lastRenderedPageBreak/>
+        <w:t xml:space="preserve">Routed to Cape Town warehouse </w:t>
+      </w:r>
+    </w:p>
+    <w:p>
+      <w:pPr>
+        <w:pStyle w:val="ListParagraph"/>
+        <w:numPr>
+          <w:ilvl w:val="0"/>
+          <w:numId w:val="34"/>
+        </w:numPr>
+      </w:pPr>
+      <w:r>
+        <w:t>At Cape Town the consignment follows the standard delivery model</w:t>
+      </w:r>
+    </w:p>
+    <w:p>
+      <w:pPr>
+        <w:pStyle w:val="ListParagraph"/>
+        <w:numPr>
+          <w:ilvl w:val="0"/>
+          <w:numId w:val="34"/>
+        </w:numPr>
+      </w:pPr>
+      <w:r>
+        <w:t>As part of the algorithm if the vehicle Durban to Bloemfontein had departed already but the vehicle Durban to Johannesburg was available then the algorithm would route via the Johannesburg branch</w:t>
+      </w:r>
+    </w:p>
+    <w:p>
+      <w:pPr>
+        <w:ind w:left="360"/>
+      </w:pPr>
+      <w:r>
+        <w:t xml:space="preserve">To ensure that consignments are managed correctly, </w:t>
+      </w:r>
+      <w:r>
+        <w:t>staff at each branch would scan the shipping tracing number, and if a “via” consignment”, the following occurs:</w:t>
+      </w:r>
+    </w:p>
+    <w:p>
+      <w:pPr>
+        <w:pStyle w:val="ListParagraph"/>
+        <w:numPr>
+          <w:ilvl w:val="0"/>
+          <w:numId w:val="36"/>
+        </w:numPr>
+      </w:pPr>
+      <w:r>
+        <w:t>Receipt confirmation for location tracking created in the DB</w:t>
+      </w:r>
+    </w:p>
+    <w:p>
+      <w:pPr>
+        <w:pStyle w:val="ListParagraph"/>
+        <w:numPr>
+          <w:ilvl w:val="0"/>
+          <w:numId w:val="36"/>
+        </w:numPr>
+      </w:pPr>
+      <w:r>
+        <w:t>The parcel is allocated the appropriate (next) route</w:t>
+      </w:r>
+    </w:p>
+    <w:p>
+      <w:pPr>
+        <w:pStyle w:val="ListParagraph"/>
+        <w:numPr>
+          <w:ilvl w:val="0"/>
+          <w:numId w:val="36"/>
+        </w:numPr>
+      </w:pPr>
+      <w:r>
+        <w:t>The receiving staff would be made aware on screen and by training that the parcel(s) are to be sent to the despatch area (and not opened for inspection)</w:t>
+      </w:r>
+    </w:p>
+    <w:p>
+      <w:pPr>
+        <w:pStyle w:val="ListParagraph"/>
+        <w:numPr>
+          <w:ilvl w:val="0"/>
+          <w:numId w:val="36"/>
+        </w:numPr>
+      </w:pPr>
+      <w:r>
+        <w:t>The despatching department would scan receipt of the “via” parcel(s)</w:t>
+      </w:r>
+    </w:p>
+    <w:p>
+      <w:pPr>
+        <w:pStyle w:val="ListParagraph"/>
+        <w:numPr>
+          <w:ilvl w:val="0"/>
+          <w:numId w:val="36"/>
+        </w:numPr>
+      </w:pPr>
+      <w:r>
+        <w:t>The loading procedure would expect to receive and load for despatching</w:t>
+      </w:r>
+    </w:p>
+    <w:p>
+      <w:pPr>
+        <w:pStyle w:val="ListParagraph"/>
+        <w:numPr>
+          <w:ilvl w:val="0"/>
+          <w:numId w:val="36"/>
+        </w:numPr>
+      </w:pPr>
+      <w:r>
+        <w:t>The POD process accounts for this as well</w:t>
+      </w:r>
+    </w:p>
+    <w:p>
+      <w:pPr>
+        <w:pStyle w:val="ListParagraph"/>
+        <w:ind w:left="1080"/>
+      </w:pPr>
+    </w:p>
+    <w:p>
+      <w:pPr>
+        <w:pStyle w:val="Heading1"/>
+        <w:numPr>
+          <w:ilvl w:val="0"/>
+          <w:numId w:val="16"/>
+        </w:numPr>
+      </w:pPr>
+      <w:r>
+        <w:t>Current functionality</w:t>
+      </w:r>
+    </w:p>
+    <w:p/>
+    <w:p>
+      <w:pPr>
+        <w:ind w:left="360"/>
+      </w:pPr>
+      <w:r>
+        <w:t xml:space="preserve">The initial systems design was around a classic </w:t>
+      </w:r>
+      <w:r>
+        <w:rPr>
+          <w:b/>
+          <w:i/>
+        </w:rPr>
+        <w:t>close</w:t>
+      </w:r>
+      <w:r>
+        <w:rPr>
+          <w:b/>
+          <w:i/>
+        </w:rPr>
+        <w:t>d</w:t>
+      </w:r>
+      <w:r>
+        <w:rPr>
+          <w:b/>
+          <w:i/>
+        </w:rPr>
+        <w:t xml:space="preserve"> distribution</w:t>
+      </w:r>
+      <w:r>
+        <w:t xml:space="preserve"> model where ONLY Engineparts freight would be participate.</w:t>
+      </w:r>
+    </w:p>
+    <w:p>
+      <w:pPr>
+        <w:ind w:left="360"/>
+      </w:pPr>
+      <w:r>
+        <w:t>Several attempts were made to include customer deliveries for a fee. However, this impacted on several business areas negatively and never was considered a successful endeavour.</w:t>
+      </w:r>
+    </w:p>
+    <w:p>
+      <w:pPr>
+        <w:ind w:left="360"/>
+      </w:pPr>
+      <w:r>
+        <w:t xml:space="preserve">Post liquidation, the notion of </w:t>
+      </w:r>
+      <w:r>
+        <w:t xml:space="preserve">free / inclusive </w:t>
+      </w:r>
+      <w:r>
+        <w:t>delivery costs</w:t>
+      </w:r>
+      <w:r>
+        <w:t xml:space="preserve"> was changed to a charge per delivery model.</w:t>
+      </w:r>
+    </w:p>
+    <w:p>
+      <w:pPr>
+        <w:ind w:left="360"/>
+      </w:pPr>
+      <w:r>
+        <w:t>Also, multiple service providers were engaged requiring an awareness of which service provider completed which delivery request for billing and SLA controls</w:t>
+      </w:r>
+    </w:p>
+    <w:p>
+      <w:pPr>
+        <w:ind w:left="360"/>
+      </w:pPr>
+      <w:r>
+        <w:t>By virtue of the application code design, these requirements were efficiently completed in 2 weeks and implemented</w:t>
+      </w:r>
+    </w:p>
+    <w:p>
+      <w:pPr>
+        <w:ind w:left="360"/>
+      </w:pPr>
+      <w:r>
+        <w:t>The Engineparts in-house closed distribution sub system effectively parallels the service provider functionality allowing for effective and automated account reconciliations and SLA validation</w:t>
+      </w:r>
+    </w:p>
+    <w:p>
+      <w:pPr>
+        <w:pStyle w:val="Heading1"/>
+        <w:numPr>
+          <w:ilvl w:val="0"/>
+          <w:numId w:val="16"/>
+        </w:numPr>
+      </w:pPr>
+      <w:r>
+        <w:t>Reports</w:t>
+      </w:r>
+    </w:p>
+    <w:p/>
+    <w:p>
+      <w:r>
+        <w:t>To be completed</w:t>
+      </w:r>
+      <w:bookmarkStart w:id="5" w:name="_GoBack"/>
+      <w:bookmarkEnd w:id="5"/>
+    </w:p>
+    <w:p>
+      <w:pPr>
+        <w:pStyle w:val="Heading1"/>
+        <w:numPr>
+          <w:ilvl w:val="0"/>
+          <w:numId w:val="16"/>
+        </w:numPr>
+      </w:pPr>
+      <w:r>
         <w:t>Risks and mitigation</w:t>
       </w:r>
-      <w:bookmarkEnd w:id="5"/>
+      <w:bookmarkEnd w:id="4"/>
     </w:p>
     <w:p/>
     <w:tbl>
@@ -4759,6 +5274,7 @@
               <w:jc w:val="center"/>
             </w:pPr>
             <w:r>
+              <w:lastRenderedPageBreak/>
               <w:t>4</w:t>
             </w:r>
           </w:p>
@@ -5251,7 +5767,6 @@
               <w:jc w:val="center"/>
             </w:pPr>
             <w:r>
-              <w:lastRenderedPageBreak/>
               <w:t>12</w:t>
             </w:r>
           </w:p>
@@ -5425,8 +5940,8 @@
       </w:r>
     </w:p>
     <w:sectPr>
-      <w:headerReference w:type="default" r:id="rId15"/>
-      <w:footerReference w:type="default" r:id="rId16"/>
+      <w:headerReference w:type="default" r:id="rId21"/>
+      <w:footerReference w:type="default" r:id="rId22"/>
       <w:pgSz w:w="11906" w:h="16838"/>
       <w:pgMar w:top="1440" w:right="1440" w:bottom="1440" w:left="1440" w:header="708" w:footer="708" w:gutter="0"/>
       <w:pgNumType w:start="0"/>
@@ -5861,7 +6376,7 @@
   <w:abstractNum w:abstractNumId="2" w15:restartNumberingAfterBreak="0">
     <w:nsid w:val="0C1E7DBF"/>
     <w:multiLevelType w:val="hybridMultilevel"/>
-    <w:tmpl w:val="B03EC94A"/>
+    <w:tmpl w:val="9094E8D6"/>
     <w:lvl w:ilvl="0" w:tplc="1C090001">
       <w:start w:val="1"/>
       <w:numFmt w:val="bullet"/>
@@ -6876,6 +7391,119 @@
     </w:lvl>
   </w:abstractNum>
   <w:abstractNum w:abstractNumId="11" w15:restartNumberingAfterBreak="0">
+    <w:nsid w:val="28116003"/>
+    <w:multiLevelType w:val="hybridMultilevel"/>
+    <w:tmpl w:val="38A44E26"/>
+    <w:lvl w:ilvl="0" w:tplc="1C090001">
+      <w:start w:val="1"/>
+      <w:numFmt w:val="bullet"/>
+      <w:lvlText w:val=""/>
+      <w:lvlJc w:val="left"/>
+      <w:pPr>
+        <w:ind w:left="1080" w:hanging="360"/>
+      </w:pPr>
+      <w:rPr>
+        <w:rFonts w:ascii="Symbol" w:hAnsi="Symbol" w:hint="default"/>
+      </w:rPr>
+    </w:lvl>
+    <w:lvl w:ilvl="1" w:tplc="1C090003" w:tentative="1">
+      <w:start w:val="1"/>
+      <w:numFmt w:val="bullet"/>
+      <w:lvlText w:val="o"/>
+      <w:lvlJc w:val="left"/>
+      <w:pPr>
+        <w:ind w:left="1800" w:hanging="360"/>
+      </w:pPr>
+      <w:rPr>
+        <w:rFonts w:ascii="Courier New" w:hAnsi="Courier New" w:cs="Courier New" w:hint="default"/>
+      </w:rPr>
+    </w:lvl>
+    <w:lvl w:ilvl="2" w:tplc="1C090005" w:tentative="1">
+      <w:start w:val="1"/>
+      <w:numFmt w:val="bullet"/>
+      <w:lvlText w:val=""/>
+      <w:lvlJc w:val="left"/>
+      <w:pPr>
+        <w:ind w:left="2520" w:hanging="360"/>
+      </w:pPr>
+      <w:rPr>
+        <w:rFonts w:ascii="Wingdings" w:hAnsi="Wingdings" w:hint="default"/>
+      </w:rPr>
+    </w:lvl>
+    <w:lvl w:ilvl="3" w:tplc="1C090001" w:tentative="1">
+      <w:start w:val="1"/>
+      <w:numFmt w:val="bullet"/>
+      <w:lvlText w:val=""/>
+      <w:lvlJc w:val="left"/>
+      <w:pPr>
+        <w:ind w:left="3240" w:hanging="360"/>
+      </w:pPr>
+      <w:rPr>
+        <w:rFonts w:ascii="Symbol" w:hAnsi="Symbol" w:hint="default"/>
+      </w:rPr>
+    </w:lvl>
+    <w:lvl w:ilvl="4" w:tplc="1C090003" w:tentative="1">
+      <w:start w:val="1"/>
+      <w:numFmt w:val="bullet"/>
+      <w:lvlText w:val="o"/>
+      <w:lvlJc w:val="left"/>
+      <w:pPr>
+        <w:ind w:left="3960" w:hanging="360"/>
+      </w:pPr>
+      <w:rPr>
+        <w:rFonts w:ascii="Courier New" w:hAnsi="Courier New" w:cs="Courier New" w:hint="default"/>
+      </w:rPr>
+    </w:lvl>
+    <w:lvl w:ilvl="5" w:tplc="1C090005" w:tentative="1">
+      <w:start w:val="1"/>
+      <w:numFmt w:val="bullet"/>
+      <w:lvlText w:val=""/>
+      <w:lvlJc w:val="left"/>
+      <w:pPr>
+        <w:ind w:left="4680" w:hanging="360"/>
+      </w:pPr>
+      <w:rPr>
+        <w:rFonts w:ascii="Wingdings" w:hAnsi="Wingdings" w:hint="default"/>
+      </w:rPr>
+    </w:lvl>
+    <w:lvl w:ilvl="6" w:tplc="1C090001" w:tentative="1">
+      <w:start w:val="1"/>
+      <w:numFmt w:val="bullet"/>
+      <w:lvlText w:val=""/>
+      <w:lvlJc w:val="left"/>
+      <w:pPr>
+        <w:ind w:left="5400" w:hanging="360"/>
+      </w:pPr>
+      <w:rPr>
+        <w:rFonts w:ascii="Symbol" w:hAnsi="Symbol" w:hint="default"/>
+      </w:rPr>
+    </w:lvl>
+    <w:lvl w:ilvl="7" w:tplc="1C090003" w:tentative="1">
+      <w:start w:val="1"/>
+      <w:numFmt w:val="bullet"/>
+      <w:lvlText w:val="o"/>
+      <w:lvlJc w:val="left"/>
+      <w:pPr>
+        <w:ind w:left="6120" w:hanging="360"/>
+      </w:pPr>
+      <w:rPr>
+        <w:rFonts w:ascii="Courier New" w:hAnsi="Courier New" w:cs="Courier New" w:hint="default"/>
+      </w:rPr>
+    </w:lvl>
+    <w:lvl w:ilvl="8" w:tplc="1C090005" w:tentative="1">
+      <w:start w:val="1"/>
+      <w:numFmt w:val="bullet"/>
+      <w:lvlText w:val=""/>
+      <w:lvlJc w:val="left"/>
+      <w:pPr>
+        <w:ind w:left="6840" w:hanging="360"/>
+      </w:pPr>
+      <w:rPr>
+        <w:rFonts w:ascii="Wingdings" w:hAnsi="Wingdings" w:hint="default"/>
+      </w:rPr>
+    </w:lvl>
+  </w:abstractNum>
+  <w:abstractNum w:abstractNumId="12" w15:restartNumberingAfterBreak="0">
     <w:nsid w:val="2A8D24B3"/>
     <w:multiLevelType w:val="multilevel"/>
     <w:tmpl w:val="95A2127A"/>
@@ -6993,7 +7621,7 @@
       </w:rPr>
     </w:lvl>
   </w:abstractNum>
-  <w:abstractNum w:abstractNumId="12" w15:restartNumberingAfterBreak="0">
+  <w:abstractNum w:abstractNumId="13" w15:restartNumberingAfterBreak="0">
     <w:nsid w:val="2D914F25"/>
     <w:multiLevelType w:val="hybridMultilevel"/>
     <w:tmpl w:val="309AF6B0"/>
@@ -7106,7 +7734,7 @@
       </w:rPr>
     </w:lvl>
   </w:abstractNum>
-  <w:abstractNum w:abstractNumId="13" w15:restartNumberingAfterBreak="0">
+  <w:abstractNum w:abstractNumId="14" w15:restartNumberingAfterBreak="0">
     <w:nsid w:val="2DC75A18"/>
     <w:multiLevelType w:val="hybridMultilevel"/>
     <w:tmpl w:val="AE52086C"/>
@@ -7195,7 +7823,7 @@
       </w:pPr>
     </w:lvl>
   </w:abstractNum>
-  <w:abstractNum w:abstractNumId="14" w15:restartNumberingAfterBreak="0">
+  <w:abstractNum w:abstractNumId="15" w15:restartNumberingAfterBreak="0">
     <w:nsid w:val="2DE44662"/>
     <w:multiLevelType w:val="hybridMultilevel"/>
     <w:tmpl w:val="89C26248"/>
@@ -7308,7 +7936,7 @@
       </w:rPr>
     </w:lvl>
   </w:abstractNum>
-  <w:abstractNum w:abstractNumId="15" w15:restartNumberingAfterBreak="0">
+  <w:abstractNum w:abstractNumId="16" w15:restartNumberingAfterBreak="0">
     <w:nsid w:val="31AC53AF"/>
     <w:multiLevelType w:val="multilevel"/>
     <w:tmpl w:val="95A2127A"/>
@@ -7426,7 +8054,7 @@
       </w:rPr>
     </w:lvl>
   </w:abstractNum>
-  <w:abstractNum w:abstractNumId="16" w15:restartNumberingAfterBreak="0">
+  <w:abstractNum w:abstractNumId="17" w15:restartNumberingAfterBreak="0">
     <w:nsid w:val="34474BBC"/>
     <w:multiLevelType w:val="hybridMultilevel"/>
     <w:tmpl w:val="12EC39D6"/>
@@ -7539,7 +8167,7 @@
       </w:rPr>
     </w:lvl>
   </w:abstractNum>
-  <w:abstractNum w:abstractNumId="17" w15:restartNumberingAfterBreak="0">
+  <w:abstractNum w:abstractNumId="18" w15:restartNumberingAfterBreak="0">
     <w:nsid w:val="392B5C0A"/>
     <w:multiLevelType w:val="multilevel"/>
     <w:tmpl w:val="95A2127A"/>
@@ -7657,7 +8285,7 @@
       </w:rPr>
     </w:lvl>
   </w:abstractNum>
-  <w:abstractNum w:abstractNumId="18" w15:restartNumberingAfterBreak="0">
+  <w:abstractNum w:abstractNumId="19" w15:restartNumberingAfterBreak="0">
     <w:nsid w:val="398C67CD"/>
     <w:multiLevelType w:val="multilevel"/>
     <w:tmpl w:val="95A2127A"/>
@@ -7775,7 +8403,7 @@
       </w:rPr>
     </w:lvl>
   </w:abstractNum>
-  <w:abstractNum w:abstractNumId="19" w15:restartNumberingAfterBreak="0">
+  <w:abstractNum w:abstractNumId="20" w15:restartNumberingAfterBreak="0">
     <w:nsid w:val="39D55FCC"/>
     <w:multiLevelType w:val="hybridMultilevel"/>
     <w:tmpl w:val="B2ACF2D4"/>
@@ -7888,7 +8516,7 @@
       </w:rPr>
     </w:lvl>
   </w:abstractNum>
-  <w:abstractNum w:abstractNumId="20" w15:restartNumberingAfterBreak="0">
+  <w:abstractNum w:abstractNumId="21" w15:restartNumberingAfterBreak="0">
     <w:nsid w:val="3B5C7882"/>
     <w:multiLevelType w:val="hybridMultilevel"/>
     <w:tmpl w:val="B98E248A"/>
@@ -8001,7 +8629,7 @@
       </w:rPr>
     </w:lvl>
   </w:abstractNum>
-  <w:abstractNum w:abstractNumId="21" w15:restartNumberingAfterBreak="0">
+  <w:abstractNum w:abstractNumId="22" w15:restartNumberingAfterBreak="0">
     <w:nsid w:val="40862968"/>
     <w:multiLevelType w:val="hybridMultilevel"/>
     <w:tmpl w:val="79A4FB1C"/>
@@ -8114,7 +8742,7 @@
       </w:rPr>
     </w:lvl>
   </w:abstractNum>
-  <w:abstractNum w:abstractNumId="22" w15:restartNumberingAfterBreak="0">
+  <w:abstractNum w:abstractNumId="23" w15:restartNumberingAfterBreak="0">
     <w:nsid w:val="48187518"/>
     <w:multiLevelType w:val="hybridMultilevel"/>
     <w:tmpl w:val="D8D644AC"/>
@@ -8227,7 +8855,7 @@
       </w:rPr>
     </w:lvl>
   </w:abstractNum>
-  <w:abstractNum w:abstractNumId="23" w15:restartNumberingAfterBreak="0">
+  <w:abstractNum w:abstractNumId="24" w15:restartNumberingAfterBreak="0">
     <w:nsid w:val="4E58533E"/>
     <w:multiLevelType w:val="multilevel"/>
     <w:tmpl w:val="1C09001F"/>
@@ -8313,7 +8941,7 @@
       </w:pPr>
     </w:lvl>
   </w:abstractNum>
-  <w:abstractNum w:abstractNumId="24" w15:restartNumberingAfterBreak="0">
+  <w:abstractNum w:abstractNumId="25" w15:restartNumberingAfterBreak="0">
     <w:nsid w:val="56263C58"/>
     <w:multiLevelType w:val="hybridMultilevel"/>
     <w:tmpl w:val="7FE28E6E"/>
@@ -8426,7 +9054,7 @@
       </w:rPr>
     </w:lvl>
   </w:abstractNum>
-  <w:abstractNum w:abstractNumId="25" w15:restartNumberingAfterBreak="0">
+  <w:abstractNum w:abstractNumId="26" w15:restartNumberingAfterBreak="0">
     <w:nsid w:val="592E0A0A"/>
     <w:multiLevelType w:val="hybridMultilevel"/>
     <w:tmpl w:val="C54C8534"/>
@@ -8539,7 +9167,7 @@
       </w:rPr>
     </w:lvl>
   </w:abstractNum>
-  <w:abstractNum w:abstractNumId="26" w15:restartNumberingAfterBreak="0">
+  <w:abstractNum w:abstractNumId="27" w15:restartNumberingAfterBreak="0">
     <w:nsid w:val="59C052BD"/>
     <w:multiLevelType w:val="hybridMultilevel"/>
     <w:tmpl w:val="E08875B4"/>
@@ -8652,7 +9280,7 @@
       </w:rPr>
     </w:lvl>
   </w:abstractNum>
-  <w:abstractNum w:abstractNumId="27" w15:restartNumberingAfterBreak="0">
+  <w:abstractNum w:abstractNumId="28" w15:restartNumberingAfterBreak="0">
     <w:nsid w:val="6A97769B"/>
     <w:multiLevelType w:val="hybridMultilevel"/>
     <w:tmpl w:val="BFD00A98"/>
@@ -8765,7 +9393,7 @@
       </w:rPr>
     </w:lvl>
   </w:abstractNum>
-  <w:abstractNum w:abstractNumId="28" w15:restartNumberingAfterBreak="0">
+  <w:abstractNum w:abstractNumId="29" w15:restartNumberingAfterBreak="0">
     <w:nsid w:val="6D5F1773"/>
     <w:multiLevelType w:val="hybridMultilevel"/>
     <w:tmpl w:val="AFA00F98"/>
@@ -8851,7 +9479,7 @@
       </w:pPr>
     </w:lvl>
   </w:abstractNum>
-  <w:abstractNum w:abstractNumId="29" w15:restartNumberingAfterBreak="0">
+  <w:abstractNum w:abstractNumId="30" w15:restartNumberingAfterBreak="0">
     <w:nsid w:val="73722DED"/>
     <w:multiLevelType w:val="multilevel"/>
     <w:tmpl w:val="0409001F"/>
@@ -8937,7 +9565,7 @@
       </w:pPr>
     </w:lvl>
   </w:abstractNum>
-  <w:abstractNum w:abstractNumId="30" w15:restartNumberingAfterBreak="0">
+  <w:abstractNum w:abstractNumId="31" w15:restartNumberingAfterBreak="0">
     <w:nsid w:val="77E72402"/>
     <w:multiLevelType w:val="hybridMultilevel"/>
     <w:tmpl w:val="0F2C7930"/>
@@ -9049,7 +9677,7 @@
       </w:rPr>
     </w:lvl>
   </w:abstractNum>
-  <w:abstractNum w:abstractNumId="31" w15:restartNumberingAfterBreak="0">
+  <w:abstractNum w:abstractNumId="32" w15:restartNumberingAfterBreak="0">
     <w:nsid w:val="78A51851"/>
     <w:multiLevelType w:val="hybridMultilevel"/>
     <w:tmpl w:val="002E2796"/>
@@ -9162,7 +9790,7 @@
       </w:rPr>
     </w:lvl>
   </w:abstractNum>
-  <w:abstractNum w:abstractNumId="32" w15:restartNumberingAfterBreak="0">
+  <w:abstractNum w:abstractNumId="33" w15:restartNumberingAfterBreak="0">
     <w:nsid w:val="7ABE18F6"/>
     <w:multiLevelType w:val="hybridMultilevel"/>
     <w:tmpl w:val="780031E8"/>
@@ -9275,7 +9903,7 @@
       </w:rPr>
     </w:lvl>
   </w:abstractNum>
-  <w:abstractNum w:abstractNumId="33" w15:restartNumberingAfterBreak="0">
+  <w:abstractNum w:abstractNumId="34" w15:restartNumberingAfterBreak="0">
     <w:nsid w:val="7BA64F8C"/>
     <w:multiLevelType w:val="hybridMultilevel"/>
     <w:tmpl w:val="EE9ED922"/>
@@ -9388,7 +10016,7 @@
       </w:rPr>
     </w:lvl>
   </w:abstractNum>
-  <w:abstractNum w:abstractNumId="34" w15:restartNumberingAfterBreak="0">
+  <w:abstractNum w:abstractNumId="35" w15:restartNumberingAfterBreak="0">
     <w:nsid w:val="7E333F37"/>
     <w:multiLevelType w:val="hybridMultilevel"/>
     <w:tmpl w:val="B0FEA188"/>
@@ -9502,109 +10130,112 @@
     </w:lvl>
   </w:abstractNum>
   <w:num w:numId="1">
-    <w:abstractNumId w:val="17"/>
+    <w:abstractNumId w:val="18"/>
   </w:num>
   <w:num w:numId="2">
     <w:abstractNumId w:val="5"/>
   </w:num>
   <w:num w:numId="3">
-    <w:abstractNumId w:val="24"/>
+    <w:abstractNumId w:val="25"/>
   </w:num>
   <w:num w:numId="4">
-    <w:abstractNumId w:val="19"/>
+    <w:abstractNumId w:val="20"/>
   </w:num>
   <w:num w:numId="5">
     <w:abstractNumId w:val="3"/>
   </w:num>
   <w:num w:numId="6">
-    <w:abstractNumId w:val="31"/>
+    <w:abstractNumId w:val="32"/>
   </w:num>
   <w:num w:numId="7">
-    <w:abstractNumId w:val="32"/>
+    <w:abstractNumId w:val="33"/>
   </w:num>
   <w:num w:numId="8">
     <w:abstractNumId w:val="8"/>
   </w:num>
   <w:num w:numId="9">
-    <w:abstractNumId w:val="14"/>
+    <w:abstractNumId w:val="15"/>
   </w:num>
   <w:num w:numId="10">
-    <w:abstractNumId w:val="22"/>
+    <w:abstractNumId w:val="23"/>
   </w:num>
   <w:num w:numId="11">
     <w:abstractNumId w:val="7"/>
   </w:num>
   <w:num w:numId="12">
-    <w:abstractNumId w:val="27"/>
+    <w:abstractNumId w:val="28"/>
   </w:num>
   <w:num w:numId="13">
-    <w:abstractNumId w:val="34"/>
+    <w:abstractNumId w:val="35"/>
   </w:num>
   <w:num w:numId="14">
-    <w:abstractNumId w:val="15"/>
+    <w:abstractNumId w:val="16"/>
   </w:num>
   <w:num w:numId="15">
     <w:abstractNumId w:val="9"/>
   </w:num>
   <w:num w:numId="16">
-    <w:abstractNumId w:val="18"/>
+    <w:abstractNumId w:val="19"/>
   </w:num>
   <w:num w:numId="17">
     <w:abstractNumId w:val="0"/>
   </w:num>
   <w:num w:numId="18">
-    <w:abstractNumId w:val="12"/>
+    <w:abstractNumId w:val="13"/>
   </w:num>
   <w:num w:numId="19">
-    <w:abstractNumId w:val="16"/>
+    <w:abstractNumId w:val="17"/>
   </w:num>
   <w:num w:numId="20">
-    <w:abstractNumId w:val="13"/>
+    <w:abstractNumId w:val="14"/>
   </w:num>
   <w:num w:numId="21">
-    <w:abstractNumId w:val="33"/>
+    <w:abstractNumId w:val="34"/>
   </w:num>
   <w:num w:numId="22">
-    <w:abstractNumId w:val="20"/>
+    <w:abstractNumId w:val="21"/>
   </w:num>
   <w:num w:numId="23">
     <w:abstractNumId w:val="6"/>
   </w:num>
   <w:num w:numId="24">
-    <w:abstractNumId w:val="25"/>
+    <w:abstractNumId w:val="26"/>
   </w:num>
   <w:num w:numId="25">
+    <w:abstractNumId w:val="30"/>
+  </w:num>
+  <w:num w:numId="26">
+    <w:abstractNumId w:val="12"/>
+  </w:num>
+  <w:num w:numId="27">
     <w:abstractNumId w:val="29"/>
   </w:num>
-  <w:num w:numId="26">
-    <w:abstractNumId w:val="11"/>
-  </w:num>
-  <w:num w:numId="27">
-    <w:abstractNumId w:val="28"/>
-  </w:num>
   <w:num w:numId="28">
-    <w:abstractNumId w:val="26"/>
+    <w:abstractNumId w:val="27"/>
   </w:num>
   <w:num w:numId="29">
-    <w:abstractNumId w:val="30"/>
+    <w:abstractNumId w:val="31"/>
   </w:num>
   <w:num w:numId="30">
     <w:abstractNumId w:val="10"/>
   </w:num>
   <w:num w:numId="31">
-    <w:abstractNumId w:val="23"/>
+    <w:abstractNumId w:val="24"/>
   </w:num>
   <w:num w:numId="32">
     <w:abstractNumId w:val="1"/>
   </w:num>
   <w:num w:numId="33">
-    <w:abstractNumId w:val="21"/>
+    <w:abstractNumId w:val="22"/>
   </w:num>
   <w:num w:numId="34">
     <w:abstractNumId w:val="2"/>
   </w:num>
   <w:num w:numId="35">
     <w:abstractNumId w:val="4"/>
+  </w:num>
+  <w:num w:numId="36">
+    <w:abstractNumId w:val="11"/>
   </w:num>
   <w:numIdMacAtCleanup w:val="20"/>
 </w:numbering>
@@ -10742,7 +11373,7 @@
 </file>
 
 <file path=customXml/itemProps2.xml><?xml version="1.0" encoding="utf-8"?>
-<ds:datastoreItem xmlns:ds="http://schemas.openxmlformats.org/officeDocument/2006/customXml" ds:itemID="{19587F5D-C41D-45D7-90A6-55BE3C1D069A}">
+<ds:datastoreItem xmlns:ds="http://schemas.openxmlformats.org/officeDocument/2006/customXml" ds:itemID="{F88FAAB8-BC2E-4C7E-AD6A-662EDD07DA46}">
   <ds:schemaRefs>
     <ds:schemaRef ds:uri="http://schemas.openxmlformats.org/officeDocument/2006/bibliography"/>
   </ds:schemaRefs>

</xml_diff>